<commit_message>
Update Røde Tusindben Krigsherre.docx
</commit_message>
<xml_diff>
--- a/Terra Aurum/Græsland/Røde Tusindben Krigsherre.docx
+++ b/Terra Aurum/Græsland/Røde Tusindben Krigsherre.docx
@@ -1680,6 +1680,3039 @@
           <w:lang w:val="da-DK"/>
         </w:rPr>
         <w:t>.</w:t>
+      </w:r>
+    </w:p>
+    <w:p>
+      <w:pPr>
+        <w:rPr>
+          <w:lang w:val="da-DK"/>
+        </w:rPr>
+      </w:pPr>
+      <w:r>
+        <w:rPr>
+          <w:lang w:val="da-DK"/>
+        </w:rPr>
+        <w:br w:type="page"/>
+      </w:r>
+    </w:p>
+    <w:p>
+      <w:pPr>
+        <w:pStyle w:val="Title"/>
+        <w:rPr>
+          <w:lang w:val="da-DK"/>
+        </w:rPr>
+      </w:pPr>
+      <w:r>
+        <w:rPr>
+          <w:lang w:val="da-DK"/>
+        </w:rPr>
+        <w:lastRenderedPageBreak/>
+        <w:t>Ateisaer</w:t>
+      </w:r>
+      <w:r>
+        <w:rPr>
+          <w:lang w:val="da-DK"/>
+        </w:rPr>
+        <w:t xml:space="preserve"> i Benkirkegården</w:t>
+      </w:r>
+    </w:p>
+    <w:p>
+      <w:pPr>
+        <w:pStyle w:val="Heading1"/>
+        <w:rPr>
+          <w:lang w:val="da-DK"/>
+        </w:rPr>
+      </w:pPr>
+      <w:r>
+        <w:rPr>
+          <w:lang w:val="da-DK"/>
+        </w:rPr>
+        <w:t>Baggrund</w:t>
+      </w:r>
+    </w:p>
+    <w:p>
+      <w:pPr>
+        <w:rPr>
+          <w:lang w:val="da-DK"/>
+        </w:rPr>
+      </w:pPr>
+      <w:r>
+        <w:rPr>
+          <w:lang w:val="da-DK"/>
+        </w:rPr>
+        <w:t xml:space="preserve">Har bosat sig i Benkirkegården. Efter at have befæstet stedet, begyndte de at eksperimentere med resterne af de necromancy ritualer der var der. </w:t>
+      </w:r>
+      <w:r>
+        <w:rPr>
+          <w:lang w:val="da-DK"/>
+        </w:rPr>
+        <w:t>Ateisaer [A-t</w:t>
+      </w:r>
+      <w:r>
+        <w:rPr>
+          <w:lang w:val="da-DK"/>
+        </w:rPr>
+        <w:t>a</w:t>
+      </w:r>
+      <w:r>
+        <w:rPr>
+          <w:lang w:val="da-DK"/>
+        </w:rPr>
+        <w:t>i-sær]</w:t>
+      </w:r>
+      <w:r>
+        <w:rPr>
+          <w:lang w:val="da-DK"/>
+        </w:rPr>
+        <w:t xml:space="preserve"> blev overtalt af hendes højre hånd</w:t>
+      </w:r>
+      <w:r>
+        <w:rPr>
+          <w:lang w:val="da-DK"/>
+        </w:rPr>
+        <w:t xml:space="preserve"> </w:t>
+      </w:r>
+      <w:r>
+        <w:rPr>
+          <w:lang w:val="da-DK"/>
+        </w:rPr>
+        <w:t xml:space="preserve">Fordærvsfordrer </w:t>
+      </w:r>
+      <w:r>
+        <w:rPr>
+          <w:lang w:val="da-DK"/>
+        </w:rPr>
+        <w:t>grattoen</w:t>
+      </w:r>
+      <w:r>
+        <w:rPr>
+          <w:lang w:val="da-DK"/>
+        </w:rPr>
+        <w:t xml:space="preserve"> </w:t>
+      </w:r>
+      <w:r>
+        <w:rPr>
+          <w:lang w:val="da-DK"/>
+        </w:rPr>
+        <w:t xml:space="preserve">Sortfinger </w:t>
+      </w:r>
+      <w:r>
+        <w:rPr>
+          <w:lang w:val="da-DK"/>
+        </w:rPr>
+        <w:t xml:space="preserve">til at bygge et necromancy alter. </w:t>
+      </w:r>
+      <w:r>
+        <w:rPr>
+          <w:lang w:val="da-DK"/>
+        </w:rPr>
+        <w:t xml:space="preserve">Sortfinger </w:t>
+      </w:r>
+      <w:r>
+        <w:rPr>
+          <w:lang w:val="da-DK"/>
+        </w:rPr>
+        <w:t>er blevet Orcus kultist, uden at vide det er ”Orcus” han tilbeder</w:t>
+      </w:r>
+      <w:r>
+        <w:rPr>
+          <w:lang w:val="da-DK"/>
+        </w:rPr>
+        <w:t>.</w:t>
+      </w:r>
+      <w:r>
+        <w:rPr>
+          <w:lang w:val="da-DK"/>
+        </w:rPr>
+        <w:t xml:space="preserve"> Ateisær og Sortfinger</w:t>
+      </w:r>
+      <w:r>
+        <w:rPr>
+          <w:lang w:val="da-DK"/>
+        </w:rPr>
+        <w:t xml:space="preserve"> og ønsker at skabe en hær fra Benkirkegården og </w:t>
+      </w:r>
+      <w:r>
+        <w:rPr>
+          <w:lang w:val="da-DK"/>
+        </w:rPr>
+        <w:t>gøre de Grønne tusindben til slaver</w:t>
+      </w:r>
+      <w:r>
+        <w:rPr>
+          <w:lang w:val="da-DK"/>
+        </w:rPr>
+        <w:t>, og derefter tage kontrol over</w:t>
+      </w:r>
+      <w:r>
+        <w:rPr>
+          <w:lang w:val="da-DK"/>
+        </w:rPr>
+        <w:t xml:space="preserve"> kæmpesneglene og bomstensproduktionen, både for at styrke krigsherren men også for at svække Dakkaerne.</w:t>
+      </w:r>
+    </w:p>
+    <w:p>
+      <w:pPr>
+        <w:rPr>
+          <w:lang w:val="da-DK"/>
+        </w:rPr>
+      </w:pPr>
+      <w:r>
+        <w:rPr>
+          <w:lang w:val="da-DK"/>
+        </w:rPr>
+        <w:t>Alteret kom ud af kontrol og vækkede en masse udøde fra knoglerne, som dræbte en del tusindben. De valgte derfor at aflukke den del af basen.</w:t>
+      </w:r>
+    </w:p>
+    <w:p>
+      <w:pPr>
+        <w:pStyle w:val="Heading1"/>
+        <w:rPr>
+          <w:lang w:val="da-DK"/>
+        </w:rPr>
+      </w:pPr>
+      <w:r>
+        <w:rPr>
+          <w:lang w:val="da-DK"/>
+        </w:rPr>
+        <w:t>Opbygning</w:t>
+      </w:r>
+    </w:p>
+    <w:p>
+      <w:pPr>
+        <w:rPr>
+          <w:lang w:val="da-DK"/>
+        </w:rPr>
+      </w:pPr>
+      <w:r>
+        <w:rPr>
+          <w:lang w:val="da-DK"/>
+        </w:rPr>
+        <w:t>Vestlige del af Benkirkegården er fra ud til ind:</w:t>
+      </w:r>
+    </w:p>
+    <w:p>
+      <w:pPr>
+        <w:pStyle w:val="ListParagraph"/>
+        <w:numPr>
+          <w:ilvl w:val="0"/>
+          <w:numId w:val="2"/>
+        </w:numPr>
+        <w:rPr>
+          <w:lang w:val="da-DK"/>
+        </w:rPr>
+      </w:pPr>
+      <w:r>
+        <w:rPr>
+          <w:lang w:val="da-DK"/>
+        </w:rPr>
+        <w:t>Vild</w:t>
+      </w:r>
+      <w:r>
+        <w:rPr>
+          <w:lang w:val="da-DK"/>
+        </w:rPr>
+        <w:t>t</w:t>
+      </w:r>
+    </w:p>
+    <w:p>
+      <w:pPr>
+        <w:pStyle w:val="ListParagraph"/>
+        <w:numPr>
+          <w:ilvl w:val="0"/>
+          <w:numId w:val="2"/>
+        </w:numPr>
+        <w:rPr>
+          <w:lang w:val="da-DK"/>
+        </w:rPr>
+      </w:pPr>
+      <w:r>
+        <w:rPr>
+          <w:lang w:val="da-DK"/>
+        </w:rPr>
+        <w:t>Fælder</w:t>
+      </w:r>
+    </w:p>
+    <w:p>
+      <w:pPr>
+        <w:pStyle w:val="ListParagraph"/>
+        <w:numPr>
+          <w:ilvl w:val="0"/>
+          <w:numId w:val="2"/>
+        </w:numPr>
+        <w:rPr>
+          <w:lang w:val="da-DK"/>
+        </w:rPr>
+      </w:pPr>
+      <w:r>
+        <w:rPr>
+          <w:lang w:val="da-DK"/>
+        </w:rPr>
+        <w:t>Basen</w:t>
+      </w:r>
+    </w:p>
+    <w:p>
+      <w:pPr>
+        <w:rPr>
+          <w:lang w:val="da-DK"/>
+        </w:rPr>
+      </w:pPr>
+      <w:r>
+        <w:rPr>
+          <w:lang w:val="da-DK"/>
+        </w:rPr>
+        <w:t>Mens østlige del er hvor de udøde plager, og er:</w:t>
+      </w:r>
+    </w:p>
+    <w:p>
+      <w:pPr>
+        <w:pStyle w:val="ListParagraph"/>
+        <w:numPr>
+          <w:ilvl w:val="0"/>
+          <w:numId w:val="3"/>
+        </w:numPr>
+        <w:rPr>
+          <w:lang w:val="da-DK"/>
+        </w:rPr>
+      </w:pPr>
+      <w:r>
+        <w:rPr>
+          <w:lang w:val="da-DK"/>
+        </w:rPr>
+        <w:t>Udødsplaget</w:t>
+      </w:r>
+    </w:p>
+    <w:p>
+      <w:pPr>
+        <w:pStyle w:val="ListParagraph"/>
+        <w:numPr>
+          <w:ilvl w:val="0"/>
+          <w:numId w:val="3"/>
+        </w:numPr>
+        <w:rPr>
+          <w:lang w:val="da-DK"/>
+        </w:rPr>
+      </w:pPr>
+      <w:r>
+        <w:rPr>
+          <w:lang w:val="da-DK"/>
+        </w:rPr>
+        <w:t>Basen</w:t>
+      </w:r>
+    </w:p>
+    <w:p>
+      <w:pPr>
+        <w:pStyle w:val="Heading1"/>
+        <w:rPr>
+          <w:lang w:val="da-DK"/>
+        </w:rPr>
+      </w:pPr>
+      <w:r>
+        <w:rPr>
+          <w:lang w:val="da-DK"/>
+        </w:rPr>
+        <w:t>Encounter</w:t>
+      </w:r>
+      <w:r>
+        <w:rPr>
+          <w:lang w:val="da-DK"/>
+        </w:rPr>
+        <w:t xml:space="preserve">: </w:t>
+      </w:r>
+      <w:r>
+        <w:rPr>
+          <w:lang w:val="da-DK"/>
+        </w:rPr>
+        <w:t>Sortfinger forsøger alliance</w:t>
+      </w:r>
+    </w:p>
+    <w:p>
+      <w:pPr>
+        <w:rPr>
+          <w:lang w:val="da-DK"/>
+        </w:rPr>
+      </w:pPr>
+      <w:r>
+        <w:rPr>
+          <w:lang w:val="da-DK"/>
+        </w:rPr>
+        <w:t xml:space="preserve">Sortfinger Grattoen forsøger at overtale partiet til at hjælpe ham med at stabilisere Orcus alteret, så de kan samarbejde om at </w:t>
+      </w:r>
+      <w:r>
+        <w:rPr>
+          <w:lang w:val="da-DK"/>
+        </w:rPr>
+        <w:t>få gjort Dakkaerne svagere. Plus han giver dem blueprints til våben.</w:t>
+      </w:r>
+    </w:p>
+    <w:p>
+      <w:pPr>
+        <w:rPr>
+          <w:lang w:val="da-DK"/>
+        </w:rPr>
+      </w:pPr>
+      <w:r>
+        <w:rPr>
+          <w:lang w:val="da-DK"/>
+        </w:rPr>
+        <w:t xml:space="preserve">Anbefaler at går igennem den østlige del, så de undgår </w:t>
+      </w:r>
+      <w:r>
+        <w:rPr>
+          <w:lang w:val="da-DK"/>
+        </w:rPr>
+        <w:t>fælder.</w:t>
+      </w:r>
+    </w:p>
+    <w:p>
+      <w:pPr>
+        <w:rPr>
+          <w:lang w:val="da-DK"/>
+        </w:rPr>
+      </w:pPr>
+      <w:r>
+        <w:rPr>
+          <w:lang w:val="da-DK"/>
+        </w:rPr>
+        <w:t>Stat blocks</w:t>
+      </w:r>
+    </w:p>
+    <w:p>
+      <w:pPr>
+        <w:pStyle w:val="ListParagraph"/>
+        <w:numPr>
+          <w:ilvl w:val="0"/>
+          <w:numId w:val="1"/>
+        </w:numPr>
+        <w:rPr>
+          <w:lang w:val="da-DK"/>
+        </w:rPr>
+      </w:pPr>
+      <w:r>
+        <w:rPr>
+          <w:lang w:val="da-DK"/>
+        </w:rPr>
+        <w:t>Sortfinger</w:t>
+      </w:r>
+      <w:r>
+        <w:rPr>
+          <w:lang w:val="da-DK"/>
+        </w:rPr>
+        <w:t xml:space="preserve"> (</w:t>
+      </w:r>
+      <w:hyperlink r:id="rId10" w:history="1">
+        <w:r>
+          <w:rPr>
+            <w:rStyle w:val="Hyperlink"/>
+            <w:lang w:val="da-DK"/>
+          </w:rPr>
+          <w:t>Devoted</w:t>
+        </w:r>
+      </w:hyperlink>
+      <w:r>
+        <w:rPr>
+          <w:lang w:val="da-DK"/>
+        </w:rPr>
+        <w:t>)</w:t>
+      </w:r>
+      <w:r>
+        <w:rPr>
+          <w:lang w:val="da-DK"/>
+        </w:rPr>
+        <w:t xml:space="preserve">. </w:t>
+      </w:r>
+    </w:p>
+    <w:p>
+      <w:pPr>
+        <w:pStyle w:val="ListParagraph"/>
+        <w:numPr>
+          <w:ilvl w:val="1"/>
+          <w:numId w:val="1"/>
+        </w:numPr>
+        <w:rPr>
+          <w:lang w:val="da-DK"/>
+        </w:rPr>
+      </w:pPr>
+      <w:r>
+        <w:rPr>
+          <w:lang w:val="da-DK"/>
+        </w:rPr>
+        <w:t xml:space="preserve">CR 5. 157 HP. </w:t>
+      </w:r>
+      <w:r>
+        <w:rPr>
+          <w:lang w:val="da-DK"/>
+        </w:rPr>
+        <w:t xml:space="preserve">Respawn virker på </w:t>
+      </w:r>
+      <w:r>
+        <w:rPr>
+          <w:lang w:val="da-DK"/>
+        </w:rPr>
+        <w:t>zombies</w:t>
+      </w:r>
+    </w:p>
+    <w:p>
+      <w:pPr>
+        <w:pStyle w:val="ListParagraph"/>
+        <w:numPr>
+          <w:ilvl w:val="0"/>
+          <w:numId w:val="1"/>
+        </w:numPr>
+        <w:rPr>
+          <w:lang w:val="da-DK"/>
+        </w:rPr>
+      </w:pPr>
+      <w:r>
+        <w:rPr>
+          <w:lang w:val="da-DK"/>
+        </w:rPr>
+        <w:t>2</w:t>
+      </w:r>
+      <w:r>
+        <w:rPr>
+          <w:lang w:val="da-DK"/>
+        </w:rPr>
+        <w:t>x Grattoer kultist (</w:t>
+      </w:r>
+      <w:hyperlink r:id="rId11" w:history="1">
+        <w:r>
+          <w:rPr>
+            <w:rStyle w:val="Hyperlink"/>
+            <w:lang w:val="da-DK"/>
+          </w:rPr>
+          <w:t>Cultists</w:t>
+        </w:r>
+      </w:hyperlink>
+      <w:r>
+        <w:rPr>
+          <w:lang w:val="da-DK"/>
+        </w:rPr>
+        <w:t>)</w:t>
+      </w:r>
+    </w:p>
+    <w:p>
+      <w:pPr>
+        <w:pStyle w:val="ListParagraph"/>
+        <w:numPr>
+          <w:ilvl w:val="0"/>
+          <w:numId w:val="1"/>
+        </w:numPr>
+        <w:rPr>
+          <w:lang w:val="da-DK"/>
+        </w:rPr>
+      </w:pPr>
+      <w:r>
+        <w:rPr>
+          <w:lang w:val="da-DK"/>
+        </w:rPr>
+        <w:t>6</w:t>
+      </w:r>
+      <w:r>
+        <w:rPr>
+          <w:lang w:val="da-DK"/>
+        </w:rPr>
+        <w:t>x Udød Gratto (</w:t>
+      </w:r>
+      <w:r>
+        <w:rPr>
+          <w:lang w:val="da-DK"/>
+        </w:rPr>
+        <w:t>Zombie Rotter, FM 255</w:t>
+      </w:r>
+      <w:r>
+        <w:rPr>
+          <w:lang w:val="da-DK"/>
+        </w:rPr>
+        <w:t>)</w:t>
+      </w:r>
+    </w:p>
+    <w:p>
+      <w:pPr>
+        <w:rPr>
+          <w:lang w:val="da-DK"/>
+        </w:rPr>
+      </w:pPr>
+    </w:p>
+    <w:p>
+      <w:pPr>
+        <w:rPr>
+          <w:lang w:val="da-DK"/>
+        </w:rPr>
+      </w:pPr>
+      <w:r>
+        <w:rPr>
+          <w:noProof/>
+          <w:lang w:val="da-DK"/>
+        </w:rPr>
+        <w:lastRenderedPageBreak/>
+        <w:drawing>
+          <wp:inline distT="0" distB="0" distL="0" distR="0" wp14:anchorId="6E755FDA" wp14:editId="0DA7693F">
+            <wp:extent cx="5731510" cy="2562225"/>
+            <wp:effectExtent l="0" t="0" r="2540" b="9525"/>
+            <wp:docPr id="106579089" name="Picture 1" descr="A card with text and images&#10;&#10;Description automatically generated"/>
+            <wp:cNvGraphicFramePr>
+              <a:graphicFrameLocks xmlns:a="http://schemas.openxmlformats.org/drawingml/2006/main" noChangeAspect="1"/>
+            </wp:cNvGraphicFramePr>
+            <a:graphic xmlns:a="http://schemas.openxmlformats.org/drawingml/2006/main">
+              <a:graphicData uri="http://schemas.openxmlformats.org/drawingml/2006/picture">
+                <pic:pic xmlns:pic="http://schemas.openxmlformats.org/drawingml/2006/picture">
+                  <pic:nvPicPr>
+                    <pic:cNvPr id="106579089" name="Picture 1" descr="A card with text and images&#10;&#10;Description automatically generated"/>
+                    <pic:cNvPicPr/>
+                  </pic:nvPicPr>
+                  <pic:blipFill>
+                    <a:blip r:embed="rId12"/>
+                    <a:stretch>
+                      <a:fillRect/>
+                    </a:stretch>
+                  </pic:blipFill>
+                  <pic:spPr>
+                    <a:xfrm>
+                      <a:off x="0" y="0"/>
+                      <a:ext cx="5731510" cy="2562225"/>
+                    </a:xfrm>
+                    <a:prstGeom prst="rect">
+                      <a:avLst/>
+                    </a:prstGeom>
+                  </pic:spPr>
+                </pic:pic>
+              </a:graphicData>
+            </a:graphic>
+          </wp:inline>
+        </w:drawing>
+      </w:r>
+    </w:p>
+    <w:p>
+      <w:pPr>
+        <w:pStyle w:val="Heading1"/>
+        <w:rPr>
+          <w:lang w:val="da-DK"/>
+        </w:rPr>
+      </w:pPr>
+      <w:r>
+        <w:rPr>
+          <w:lang w:val="da-DK"/>
+        </w:rPr>
+        <w:t>Vildt</w:t>
+      </w:r>
+    </w:p>
+    <w:p>
+      <w:pPr>
+        <w:rPr>
+          <w:lang w:val="da-DK"/>
+        </w:rPr>
+      </w:pPr>
+      <w:r>
+        <w:rPr>
+          <w:lang w:val="da-DK"/>
+        </w:rPr>
+        <w:t>Beboet af vilde dyr</w:t>
+      </w:r>
+      <w:r>
+        <w:rPr>
+          <w:lang w:val="da-DK"/>
+        </w:rPr>
+        <w:t xml:space="preserve">. </w:t>
+      </w:r>
+      <w:r>
+        <w:rPr>
+          <w:lang w:val="da-DK"/>
+        </w:rPr>
+        <w:t>Meget få veje, og det er generelt svært at komme frem.</w:t>
+      </w:r>
+      <w:r>
+        <w:rPr>
+          <w:lang w:val="da-DK"/>
+        </w:rPr>
+        <w:t xml:space="preserve"> Ingen belysning.</w:t>
+      </w:r>
+    </w:p>
+    <w:p>
+      <w:pPr>
+        <w:rPr>
+          <w:lang w:val="da-DK"/>
+        </w:rPr>
+      </w:pPr>
+      <w:r>
+        <w:rPr>
+          <w:lang w:val="da-DK"/>
+        </w:rPr>
+        <w:t>Ledetråde der fører til forskellige encounters.</w:t>
+      </w:r>
+    </w:p>
+    <w:p>
+      <w:pPr>
+        <w:rPr>
+          <w:lang w:val="da-DK"/>
+        </w:rPr>
+      </w:pPr>
+    </w:p>
+    <w:p>
+      <w:pPr>
+        <w:pStyle w:val="Heading2"/>
+        <w:rPr>
+          <w:lang w:val="da-DK"/>
+        </w:rPr>
+      </w:pPr>
+      <w:r>
+        <w:rPr>
+          <w:lang w:val="da-DK"/>
+        </w:rPr>
+        <w:t>Katteredden</w:t>
+      </w:r>
+    </w:p>
+    <w:p>
+      <w:pPr>
+        <w:rPr>
+          <w:lang w:val="da-DK"/>
+        </w:rPr>
+      </w:pPr>
+    </w:p>
+    <w:p>
+      <w:pPr>
+        <w:pStyle w:val="Heading2"/>
+        <w:rPr>
+          <w:lang w:val="da-DK"/>
+        </w:rPr>
+      </w:pPr>
+      <w:r>
+        <w:rPr>
+          <w:lang w:val="da-DK"/>
+        </w:rPr>
+        <w:t xml:space="preserve">Rådne </w:t>
+      </w:r>
+      <w:r>
+        <w:rPr>
+          <w:lang w:val="da-DK"/>
+        </w:rPr>
+        <w:t>Æg</w:t>
+      </w:r>
+    </w:p>
+    <w:p>
+      <w:pPr>
+        <w:rPr>
+          <w:lang w:val="da-DK"/>
+        </w:rPr>
+      </w:pPr>
+      <w:r>
+        <w:rPr>
+          <w:lang w:val="da-DK"/>
+        </w:rPr>
+        <w:t>Dyr hvis æg altid klækker rådne og halvt fordærvede dyr som stadig er levende og i smerte. Vil have det til at stoppe.</w:t>
+      </w:r>
+    </w:p>
+    <w:p>
+      <w:pPr>
+        <w:pStyle w:val="Heading1"/>
+        <w:rPr>
+          <w:lang w:val="da-DK"/>
+        </w:rPr>
+      </w:pPr>
+      <w:r>
+        <w:rPr>
+          <w:lang w:val="da-DK"/>
+        </w:rPr>
+        <w:t>Fælder</w:t>
+      </w:r>
+    </w:p>
+    <w:p>
+      <w:pPr>
+        <w:rPr>
+          <w:lang w:val="da-DK"/>
+        </w:rPr>
+      </w:pPr>
+      <w:r>
+        <w:rPr>
+          <w:lang w:val="da-DK"/>
+        </w:rPr>
+        <w:t>Bygget af Tusindbenene for at beskytte deres base.</w:t>
+      </w:r>
+      <w:r>
+        <w:rPr>
+          <w:lang w:val="da-DK"/>
+        </w:rPr>
+        <w:t xml:space="preserve"> De fleste har ingen lys.</w:t>
+      </w:r>
+    </w:p>
+    <w:p>
+      <w:pPr>
+        <w:rPr>
+          <w:lang w:val="da-DK"/>
+        </w:rPr>
+      </w:pPr>
+    </w:p>
+    <w:p>
+      <w:pPr>
+        <w:pStyle w:val="Heading2"/>
+        <w:rPr>
+          <w:lang w:val="da-DK"/>
+        </w:rPr>
+      </w:pPr>
+      <w:r>
+        <w:rPr>
+          <w:lang w:val="da-DK"/>
+        </w:rPr>
+        <w:t>Bombstenfælde</w:t>
+      </w:r>
+    </w:p>
+    <w:p>
+      <w:pPr>
+        <w:rPr>
+          <w:lang w:val="da-DK"/>
+        </w:rPr>
+      </w:pPr>
+    </w:p>
+    <w:p>
+      <w:pPr>
+        <w:pStyle w:val="Heading2"/>
+        <w:rPr>
+          <w:lang w:val="da-DK"/>
+        </w:rPr>
+      </w:pPr>
+      <w:r>
+        <w:rPr>
+          <w:lang w:val="da-DK"/>
+        </w:rPr>
+        <w:t xml:space="preserve">Skat med </w:t>
+      </w:r>
+      <w:r>
+        <w:rPr>
+          <w:lang w:val="da-DK"/>
+        </w:rPr>
+        <w:t>necromancy runer</w:t>
+      </w:r>
+    </w:p>
+    <w:p>
+      <w:pPr>
+        <w:rPr>
+          <w:lang w:val="da-DK"/>
+        </w:rPr>
+      </w:pPr>
+      <w:r>
+        <w:rPr>
+          <w:lang w:val="da-DK"/>
+        </w:rPr>
+        <w:t>E</w:t>
+      </w:r>
+      <w:r>
+        <w:rPr>
+          <w:lang w:val="da-DK"/>
+        </w:rPr>
+        <w:t>n</w:t>
+      </w:r>
+      <w:r>
+        <w:rPr>
+          <w:lang w:val="da-DK"/>
+        </w:rPr>
+        <w:t xml:space="preserve"> magisk </w:t>
+      </w:r>
+      <w:r>
+        <w:rPr>
+          <w:lang w:val="da-DK"/>
+        </w:rPr>
+        <w:t>hel</w:t>
+      </w:r>
+      <w:r>
+        <w:rPr>
+          <w:lang w:val="da-DK"/>
+        </w:rPr>
+        <w:t>l</w:t>
+      </w:r>
+      <w:r>
+        <w:rPr>
+          <w:lang w:val="da-DK"/>
+        </w:rPr>
+        <w:t>e</w:t>
+      </w:r>
+      <w:r>
+        <w:rPr>
+          <w:lang w:val="da-DK"/>
+        </w:rPr>
+        <w:t>b</w:t>
+      </w:r>
+      <w:r>
+        <w:rPr>
+          <w:lang w:val="da-DK"/>
+        </w:rPr>
+        <w:t>a</w:t>
+      </w:r>
+      <w:r>
+        <w:rPr>
+          <w:lang w:val="da-DK"/>
+        </w:rPr>
+        <w:t>rd</w:t>
+      </w:r>
+      <w:r>
+        <w:rPr>
+          <w:lang w:val="da-DK"/>
+        </w:rPr>
+        <w:t xml:space="preserve"> </w:t>
+      </w:r>
+      <w:r>
+        <w:rPr>
+          <w:lang w:val="da-DK"/>
+        </w:rPr>
+        <w:t xml:space="preserve">ligger på et </w:t>
+      </w:r>
+      <w:r>
+        <w:rPr>
+          <w:lang w:val="da-DK"/>
+        </w:rPr>
+        <w:t xml:space="preserve">Orcus </w:t>
+      </w:r>
+      <w:r>
+        <w:rPr>
+          <w:lang w:val="da-DK"/>
+        </w:rPr>
+        <w:t>alter</w:t>
+      </w:r>
+      <w:r>
+        <w:rPr>
+          <w:lang w:val="da-DK"/>
+        </w:rPr>
+        <w:t xml:space="preserve"> lavet af hundredvis af skelethænder</w:t>
+      </w:r>
+      <w:r>
+        <w:rPr>
+          <w:lang w:val="da-DK"/>
+        </w:rPr>
+        <w:t xml:space="preserve"> i midten af et udarbejdet rum</w:t>
+      </w:r>
+      <w:r>
+        <w:rPr>
+          <w:lang w:val="da-DK"/>
+        </w:rPr>
+        <w:t xml:space="preserve"> med en </w:t>
+      </w:r>
+      <w:r>
+        <w:rPr>
+          <w:lang w:val="da-DK"/>
+        </w:rPr>
+        <w:t>træ</w:t>
+      </w:r>
+      <w:r>
+        <w:rPr>
+          <w:lang w:val="da-DK"/>
+        </w:rPr>
+        <w:t>dør</w:t>
+      </w:r>
+      <w:r>
+        <w:rPr>
+          <w:lang w:val="da-DK"/>
+        </w:rPr>
+        <w:t xml:space="preserve">. </w:t>
+      </w:r>
+      <w:r>
+        <w:rPr>
+          <w:lang w:val="da-DK"/>
+        </w:rPr>
+        <w:t>Skjult i loftet af rummet er der</w:t>
+      </w:r>
+      <w:r>
+        <w:rPr>
+          <w:lang w:val="da-DK"/>
+        </w:rPr>
+        <w:t xml:space="preserve"> necromancy og transmutation runer der aktiverer hvis nogen forsøger at tage </w:t>
+      </w:r>
+      <w:r>
+        <w:rPr>
+          <w:lang w:val="da-DK"/>
+        </w:rPr>
+        <w:t>hel</w:t>
+      </w:r>
+      <w:r>
+        <w:rPr>
+          <w:lang w:val="da-DK"/>
+        </w:rPr>
+        <w:t>l</w:t>
+      </w:r>
+      <w:r>
+        <w:rPr>
+          <w:lang w:val="da-DK"/>
+        </w:rPr>
+        <w:t>e</w:t>
+      </w:r>
+      <w:r>
+        <w:rPr>
+          <w:lang w:val="da-DK"/>
+        </w:rPr>
+        <w:t>b</w:t>
+      </w:r>
+      <w:r>
+        <w:rPr>
+          <w:lang w:val="da-DK"/>
+        </w:rPr>
+        <w:t>a</w:t>
+      </w:r>
+      <w:r>
+        <w:rPr>
+          <w:lang w:val="da-DK"/>
+        </w:rPr>
+        <w:t>rd</w:t>
+      </w:r>
+      <w:r>
+        <w:rPr>
+          <w:lang w:val="da-DK"/>
+        </w:rPr>
+        <w:t xml:space="preserve">. </w:t>
+      </w:r>
+      <w:r>
+        <w:rPr>
+          <w:lang w:val="da-DK"/>
+        </w:rPr>
+        <w:t xml:space="preserve">Skelethænder holder fast </w:t>
+      </w:r>
+      <w:r>
+        <w:rPr>
+          <w:lang w:val="da-DK"/>
+        </w:rPr>
+        <w:t xml:space="preserve">om </w:t>
+      </w:r>
+      <w:r>
+        <w:rPr>
+          <w:lang w:val="da-DK"/>
+        </w:rPr>
+        <w:t>hel</w:t>
+      </w:r>
+      <w:r>
+        <w:rPr>
+          <w:lang w:val="da-DK"/>
+        </w:rPr>
+        <w:t>l</w:t>
+      </w:r>
+      <w:r>
+        <w:rPr>
+          <w:lang w:val="da-DK"/>
+        </w:rPr>
+        <w:t>e</w:t>
+      </w:r>
+      <w:r>
+        <w:rPr>
+          <w:lang w:val="da-DK"/>
+        </w:rPr>
+        <w:t>b</w:t>
+      </w:r>
+      <w:r>
+        <w:rPr>
+          <w:lang w:val="da-DK"/>
+        </w:rPr>
+        <w:t>a</w:t>
+      </w:r>
+      <w:r>
+        <w:rPr>
+          <w:lang w:val="da-DK"/>
+        </w:rPr>
+        <w:t>rd</w:t>
+      </w:r>
+      <w:r>
+        <w:rPr>
+          <w:lang w:val="da-DK"/>
+        </w:rPr>
+        <w:t>en, men giver slip</w:t>
+      </w:r>
+      <w:r>
+        <w:rPr>
+          <w:lang w:val="da-DK"/>
+        </w:rPr>
+        <w:t xml:space="preserve"> når døren lukkes. </w:t>
+      </w:r>
+    </w:p>
+    <w:p>
+      <w:pPr>
+        <w:rPr>
+          <w:lang w:val="en-GB"/>
+        </w:rPr>
+      </w:pPr>
+      <w:r>
+        <w:rPr>
+          <w:lang w:val="da-DK"/>
+        </w:rPr>
+        <w:t>DC 18 Religion: Alteret er forbundet med Orcus</w:t>
+      </w:r>
+      <w:r>
+        <w:rPr>
+          <w:lang w:val="da-DK"/>
+        </w:rPr>
+        <w:br/>
+        <w:t xml:space="preserve">DC </w:t>
+      </w:r>
+      <w:r>
+        <w:rPr>
+          <w:lang w:val="da-DK"/>
+        </w:rPr>
+        <w:t xml:space="preserve">15 Perception: </w:t>
+      </w:r>
+      <w:r>
+        <w:rPr>
+          <w:lang w:val="da-DK"/>
+        </w:rPr>
+        <w:t xml:space="preserve">Find de skjulte runer i loftet. </w:t>
+      </w:r>
+      <w:r>
+        <w:rPr>
+          <w:lang w:val="da-DK"/>
+        </w:rPr>
+        <w:br/>
+      </w:r>
+      <w:r>
+        <w:rPr>
+          <w:lang w:val="en-GB"/>
+        </w:rPr>
+        <w:t>DC 15 Arcana: Sværdet er magisk og forbundet med necromancy</w:t>
+      </w:r>
+      <w:r>
+        <w:rPr>
+          <w:lang w:val="en-GB"/>
+        </w:rPr>
+        <w:t>.</w:t>
+      </w:r>
+    </w:p>
+    <w:p>
+      <w:pPr>
+        <w:rPr>
+          <w:lang w:val="en-GB"/>
+        </w:rPr>
+      </w:pPr>
+      <w:r>
+        <w:rPr>
+          <w:b/>
+          <w:bCs/>
+          <w:lang w:val="en-GB"/>
+        </w:rPr>
+        <w:t>Halberd</w:t>
+      </w:r>
+      <w:r>
+        <w:rPr>
+          <w:b/>
+          <w:bCs/>
+          <w:lang w:val="en-GB"/>
+        </w:rPr>
+        <w:t xml:space="preserve">: </w:t>
+      </w:r>
+      <w:r>
+        <w:rPr>
+          <w:i/>
+          <w:iCs/>
+          <w:lang w:val="en-GB"/>
+        </w:rPr>
+        <w:t>Remnant of Ruin</w:t>
+      </w:r>
+      <w:r>
+        <w:rPr>
+          <w:i/>
+          <w:iCs/>
+          <w:lang w:val="en-GB"/>
+        </w:rPr>
+        <w:br/>
+      </w:r>
+      <w:r>
+        <w:rPr>
+          <w:i/>
+          <w:iCs/>
+          <w:lang w:val="en-GB"/>
+        </w:rPr>
+        <w:t>Halberd</w:t>
+      </w:r>
+      <w:r>
+        <w:rPr>
+          <w:i/>
+          <w:iCs/>
+          <w:lang w:val="en-GB"/>
+        </w:rPr>
+        <w:t xml:space="preserve">, Uncommon (requires </w:t>
+      </w:r>
+      <w:r>
+        <w:rPr>
+          <w:i/>
+          <w:iCs/>
+          <w:lang w:val="en-GB"/>
+        </w:rPr>
+        <w:t>attunement</w:t>
+      </w:r>
+      <w:r>
+        <w:rPr>
+          <w:i/>
+          <w:iCs/>
+          <w:lang w:val="en-GB"/>
+        </w:rPr>
+        <w:t>)</w:t>
+      </w:r>
+      <w:r>
+        <w:rPr>
+          <w:lang w:val="en-GB"/>
+        </w:rPr>
+        <w:t xml:space="preserve"> </w:t>
+      </w:r>
+      <w:r>
+        <w:rPr>
+          <w:lang w:val="en-GB"/>
+        </w:rPr>
+        <w:br/>
+      </w:r>
+      <w:r>
+        <w:rPr>
+          <w:lang w:val="en-GB"/>
+        </w:rPr>
+        <w:t xml:space="preserve">The shaft of the </w:t>
+      </w:r>
+      <w:r>
+        <w:rPr>
+          <w:lang w:val="en-GB"/>
+        </w:rPr>
+        <w:t xml:space="preserve">halberd </w:t>
+      </w:r>
+      <w:r>
+        <w:rPr>
+          <w:lang w:val="en-GB"/>
+        </w:rPr>
+        <w:t xml:space="preserve">is made of </w:t>
+      </w:r>
+      <w:r>
+        <w:rPr>
+          <w:lang w:val="en-GB"/>
+        </w:rPr>
+        <w:t>jet-black</w:t>
+      </w:r>
+      <w:r>
+        <w:rPr>
+          <w:lang w:val="en-GB"/>
+        </w:rPr>
+        <w:t xml:space="preserve"> wood and the tip of a bone with a golden shine. </w:t>
+      </w:r>
+      <w:r>
+        <w:rPr>
+          <w:lang w:val="en-GB"/>
+        </w:rPr>
+        <w:t xml:space="preserve">While </w:t>
+      </w:r>
+      <w:r>
+        <w:rPr>
+          <w:lang w:val="en-GB"/>
+        </w:rPr>
+        <w:lastRenderedPageBreak/>
+        <w:t xml:space="preserve">holding this </w:t>
+      </w:r>
+      <w:r>
+        <w:rPr>
+          <w:lang w:val="en-GB"/>
+        </w:rPr>
+        <w:t>halberd</w:t>
+      </w:r>
+      <w:r>
+        <w:rPr>
+          <w:lang w:val="en-GB"/>
+        </w:rPr>
+        <w:t xml:space="preserve">, you may cast </w:t>
+      </w:r>
+      <w:r>
+        <w:rPr>
+          <w:i/>
+          <w:iCs/>
+          <w:lang w:val="en-GB"/>
+        </w:rPr>
+        <w:t xml:space="preserve">Bloodflame Spear </w:t>
+      </w:r>
+      <w:r>
+        <w:rPr>
+          <w:lang w:val="en-GB"/>
+        </w:rPr>
+        <w:t>without using a spell slot</w:t>
+      </w:r>
+      <w:r>
+        <w:rPr>
+          <w:lang w:val="en-GB"/>
+        </w:rPr>
+        <w:t>.</w:t>
+      </w:r>
+      <w:r>
+        <w:rPr>
+          <w:lang w:val="en-GB"/>
+        </w:rPr>
+        <w:t xml:space="preserve"> You may use </w:t>
+      </w:r>
+      <w:r>
+        <w:rPr>
+          <w:lang w:val="en-GB"/>
+        </w:rPr>
+        <w:t xml:space="preserve">this </w:t>
+      </w:r>
+      <w:r>
+        <w:rPr>
+          <w:lang w:val="en-GB"/>
+        </w:rPr>
+        <w:t>ability again by expending three hit dice</w:t>
+      </w:r>
+      <w:r>
+        <w:rPr>
+          <w:lang w:val="en-GB"/>
+        </w:rPr>
+        <w:t xml:space="preserve"> (without gaining </w:t>
+      </w:r>
+      <w:r>
+        <w:rPr>
+          <w:lang w:val="en-GB"/>
+        </w:rPr>
+        <w:t xml:space="preserve">the hit dice’s </w:t>
+      </w:r>
+      <w:r>
+        <w:rPr>
+          <w:lang w:val="en-GB"/>
+        </w:rPr>
+        <w:t>usual effect)</w:t>
+      </w:r>
+      <w:r>
+        <w:rPr>
+          <w:lang w:val="en-GB"/>
+        </w:rPr>
+        <w:t xml:space="preserve"> or after taking a long rest.</w:t>
+      </w:r>
+    </w:p>
+    <w:p>
+      <w:pPr>
+        <w:rPr>
+          <w:lang w:val="en-GB"/>
+        </w:rPr>
+      </w:pPr>
+      <w:r>
+        <w:rPr>
+          <w:noProof/>
+          <w:lang w:val="en-GB"/>
+        </w:rPr>
+        <w:drawing>
+          <wp:inline distT="0" distB="0" distL="0" distR="0" wp14:anchorId="30864736" wp14:editId="54CC4100">
+            <wp:extent cx="3381153" cy="2623077"/>
+            <wp:effectExtent l="0" t="0" r="0" b="6350"/>
+            <wp:docPr id="1378979685" name="Picture 1" descr="A close-up of a card&#10;&#10;Description automatically generated"/>
+            <wp:cNvGraphicFramePr>
+              <a:graphicFrameLocks xmlns:a="http://schemas.openxmlformats.org/drawingml/2006/main" noChangeAspect="1"/>
+            </wp:cNvGraphicFramePr>
+            <a:graphic xmlns:a="http://schemas.openxmlformats.org/drawingml/2006/main">
+              <a:graphicData uri="http://schemas.openxmlformats.org/drawingml/2006/picture">
+                <pic:pic xmlns:pic="http://schemas.openxmlformats.org/drawingml/2006/picture">
+                  <pic:nvPicPr>
+                    <pic:cNvPr id="1378979685" name="Picture 1" descr="A close-up of a card&#10;&#10;Description automatically generated"/>
+                    <pic:cNvPicPr/>
+                  </pic:nvPicPr>
+                  <pic:blipFill>
+                    <a:blip r:embed="rId13"/>
+                    <a:stretch>
+                      <a:fillRect/>
+                    </a:stretch>
+                  </pic:blipFill>
+                  <pic:spPr>
+                    <a:xfrm>
+                      <a:off x="0" y="0"/>
+                      <a:ext cx="3387269" cy="2627822"/>
+                    </a:xfrm>
+                    <a:prstGeom prst="rect">
+                      <a:avLst/>
+                    </a:prstGeom>
+                  </pic:spPr>
+                </pic:pic>
+              </a:graphicData>
+            </a:graphic>
+          </wp:inline>
+        </w:drawing>
+      </w:r>
+    </w:p>
+    <w:p>
+      <w:pPr>
+        <w:rPr>
+          <w:b/>
+          <w:bCs/>
+          <w:lang w:val="da-DK"/>
+        </w:rPr>
+      </w:pPr>
+      <w:r>
+        <w:rPr>
+          <w:b/>
+          <w:bCs/>
+          <w:lang w:val="da-DK"/>
+        </w:rPr>
+        <w:t>Fælde</w:t>
+      </w:r>
+      <w:r>
+        <w:rPr>
+          <w:b/>
+          <w:bCs/>
+          <w:lang w:val="da-DK"/>
+        </w:rPr>
+        <w:br/>
+      </w:r>
+      <w:r>
+        <w:rPr>
+          <w:lang w:val="da-DK"/>
+        </w:rPr>
+        <w:t xml:space="preserve">Hvis man </w:t>
+      </w:r>
+      <w:r>
+        <w:rPr>
+          <w:lang w:val="da-DK"/>
+        </w:rPr>
+        <w:t>fjerner s</w:t>
+      </w:r>
+      <w:r>
+        <w:rPr>
+          <w:lang w:val="da-DK"/>
+        </w:rPr>
+        <w:t xml:space="preserve">værdet fra </w:t>
+      </w:r>
+      <w:r>
+        <w:rPr>
+          <w:lang w:val="da-DK"/>
+        </w:rPr>
+        <w:t>alteret,</w:t>
+      </w:r>
+      <w:r>
+        <w:rPr>
+          <w:lang w:val="da-DK"/>
+        </w:rPr>
+        <w:t xml:space="preserve"> </w:t>
+      </w:r>
+      <w:r>
+        <w:rPr>
+          <w:lang w:val="da-DK"/>
+        </w:rPr>
+        <w:t>hører man en stemme hviske ”</w:t>
+      </w:r>
+      <w:r>
+        <w:rPr>
+          <w:lang w:val="da-DK"/>
+        </w:rPr>
+        <w:t>V</w:t>
+      </w:r>
+      <w:r>
+        <w:rPr>
+          <w:lang w:val="da-DK"/>
+        </w:rPr>
+        <w:t>is du er værdig til at bære</w:t>
+      </w:r>
+      <w:r>
+        <w:rPr>
+          <w:lang w:val="da-DK"/>
+        </w:rPr>
+        <w:t xml:space="preserve"> våbnet</w:t>
+      </w:r>
+      <w:r>
+        <w:rPr>
+          <w:lang w:val="da-DK"/>
+        </w:rPr>
+        <w:t>, lav en</w:t>
+      </w:r>
+      <w:r>
+        <w:rPr>
+          <w:lang w:val="da-DK"/>
+        </w:rPr>
+        <w:t xml:space="preserve"> ofring af kød og blod.</w:t>
+      </w:r>
+      <w:r>
+        <w:rPr>
+          <w:lang w:val="da-DK"/>
+        </w:rPr>
+        <w:t>”</w:t>
+      </w:r>
+      <w:r>
+        <w:rPr>
+          <w:lang w:val="da-DK"/>
+        </w:rPr>
+        <w:t xml:space="preserve"> Hvis ikke man</w:t>
+      </w:r>
+      <w:r>
+        <w:rPr>
+          <w:lang w:val="da-DK"/>
+        </w:rPr>
+        <w:t xml:space="preserve"> gør det, vækkes følgende til live og angriber:</w:t>
+      </w:r>
+    </w:p>
+    <w:p>
+      <w:pPr>
+        <w:pStyle w:val="ListParagraph"/>
+        <w:numPr>
+          <w:ilvl w:val="0"/>
+          <w:numId w:val="1"/>
+        </w:numPr>
+        <w:rPr>
+          <w:lang w:val="en-GB"/>
+        </w:rPr>
+      </w:pPr>
+      <w:r>
+        <w:rPr>
+          <w:lang w:val="en-GB"/>
+        </w:rPr>
+        <w:t xml:space="preserve">1x </w:t>
+      </w:r>
+      <w:r>
+        <w:rPr>
+          <w:lang w:val="en-GB"/>
+        </w:rPr>
+        <w:t>Remnant of Ruin (</w:t>
+      </w:r>
+      <w:hyperlink r:id="rId14" w:history="1">
+        <w:r>
+          <w:rPr>
+            <w:rStyle w:val="Hyperlink"/>
+            <w:lang w:val="en-GB"/>
+          </w:rPr>
+          <w:t>Flying Sword</w:t>
+        </w:r>
+      </w:hyperlink>
+      <w:r>
+        <w:rPr>
+          <w:lang w:val="en-GB"/>
+        </w:rPr>
+        <w:t>)</w:t>
+      </w:r>
+    </w:p>
+    <w:p>
+      <w:pPr>
+        <w:pStyle w:val="ListParagraph"/>
+        <w:numPr>
+          <w:ilvl w:val="0"/>
+          <w:numId w:val="1"/>
+        </w:numPr>
+        <w:rPr>
+          <w:lang w:val="en-GB"/>
+        </w:rPr>
+      </w:pPr>
+      <w:r>
+        <w:rPr>
+          <w:lang w:val="en-GB"/>
+        </w:rPr>
+        <w:t>1</w:t>
+      </w:r>
+      <w:r>
+        <w:rPr>
+          <w:lang w:val="en-GB"/>
+        </w:rPr>
+        <w:t xml:space="preserve">x </w:t>
+      </w:r>
+      <w:hyperlink r:id="rId15" w:history="1">
+        <w:r>
+          <w:rPr>
+            <w:rStyle w:val="Hyperlink"/>
+            <w:lang w:val="en-GB"/>
+          </w:rPr>
+          <w:t>Swarm of Crawling Claws</w:t>
+        </w:r>
+      </w:hyperlink>
+    </w:p>
+    <w:p>
+      <w:pPr>
+        <w:pStyle w:val="ListParagraph"/>
+        <w:numPr>
+          <w:ilvl w:val="0"/>
+          <w:numId w:val="1"/>
+        </w:numPr>
+        <w:rPr>
+          <w:lang w:val="en-GB"/>
+        </w:rPr>
+      </w:pPr>
+      <w:r>
+        <w:rPr>
+          <w:lang w:val="en-GB"/>
+        </w:rPr>
+        <w:t>1x Giant Zombie</w:t>
+      </w:r>
+    </w:p>
+    <w:p>
+      <w:pPr>
+        <w:rPr>
+          <w:lang w:val="en-GB"/>
+        </w:rPr>
+      </w:pPr>
+      <w:r>
+        <w:rPr>
+          <w:noProof/>
+          <w:lang w:val="en-GB"/>
+        </w:rPr>
+        <w:drawing>
+          <wp:inline distT="0" distB="0" distL="0" distR="0" wp14:anchorId="6BE95CD4" wp14:editId="39CFEDDC">
+            <wp:extent cx="5731510" cy="2834640"/>
+            <wp:effectExtent l="0" t="0" r="2540" b="3810"/>
+            <wp:docPr id="210337386" name="Picture 1" descr="A close-up of a card&#10;&#10;Description automatically generated"/>
+            <wp:cNvGraphicFramePr>
+              <a:graphicFrameLocks xmlns:a="http://schemas.openxmlformats.org/drawingml/2006/main" noChangeAspect="1"/>
+            </wp:cNvGraphicFramePr>
+            <a:graphic xmlns:a="http://schemas.openxmlformats.org/drawingml/2006/main">
+              <a:graphicData uri="http://schemas.openxmlformats.org/drawingml/2006/picture">
+                <pic:pic xmlns:pic="http://schemas.openxmlformats.org/drawingml/2006/picture">
+                  <pic:nvPicPr>
+                    <pic:cNvPr id="210337386" name="Picture 1" descr="A close-up of a card&#10;&#10;Description automatically generated"/>
+                    <pic:cNvPicPr/>
+                  </pic:nvPicPr>
+                  <pic:blipFill>
+                    <a:blip r:embed="rId16"/>
+                    <a:stretch>
+                      <a:fillRect/>
+                    </a:stretch>
+                  </pic:blipFill>
+                  <pic:spPr>
+                    <a:xfrm>
+                      <a:off x="0" y="0"/>
+                      <a:ext cx="5731510" cy="2834640"/>
+                    </a:xfrm>
+                    <a:prstGeom prst="rect">
+                      <a:avLst/>
+                    </a:prstGeom>
+                  </pic:spPr>
+                </pic:pic>
+              </a:graphicData>
+            </a:graphic>
+          </wp:inline>
+        </w:drawing>
+      </w:r>
+    </w:p>
+    <w:p>
+      <w:pPr>
+        <w:pStyle w:val="Heading1"/>
+        <w:rPr>
+          <w:lang w:val="da-DK"/>
+        </w:rPr>
+      </w:pPr>
+      <w:r>
+        <w:rPr>
+          <w:lang w:val="da-DK"/>
+        </w:rPr>
+        <w:t>Udødsplaget</w:t>
+      </w:r>
+    </w:p>
+    <w:p>
+      <w:pPr>
+        <w:rPr>
+          <w:lang w:val="da-DK"/>
+        </w:rPr>
+      </w:pPr>
+      <w:r>
+        <w:rPr>
+          <w:lang w:val="da-DK"/>
+        </w:rPr>
+        <w:t xml:space="preserve">Veje </w:t>
+      </w:r>
+      <w:r>
+        <w:rPr>
+          <w:lang w:val="da-DK"/>
+        </w:rPr>
+        <w:t>af Tusindbenene halvvejs inde. Meget få dyr. Føler sig sulten og rastløs her.</w:t>
+      </w:r>
+      <w:r>
+        <w:rPr>
+          <w:lang w:val="da-DK"/>
+        </w:rPr>
+        <w:t xml:space="preserve"> Drypper sort, tyk væske fra knoglerne.</w:t>
+      </w:r>
+    </w:p>
+    <w:p>
+      <w:pPr>
+        <w:pStyle w:val="Heading2"/>
+        <w:rPr>
+          <w:lang w:val="da-DK"/>
+        </w:rPr>
+      </w:pPr>
+      <w:r>
+        <w:rPr>
+          <w:lang w:val="da-DK"/>
+        </w:rPr>
+        <w:lastRenderedPageBreak/>
+        <w:t>Dæmon juvel construct</w:t>
+      </w:r>
+    </w:p>
+    <w:p>
+      <w:pPr>
+        <w:rPr>
+          <w:lang w:val="da-DK"/>
+        </w:rPr>
+      </w:pPr>
+      <w:r>
+        <w:rPr>
+          <w:lang w:val="da-DK"/>
+        </w:rPr>
+        <w:t xml:space="preserve">DC 14 Arcana check kontrollere </w:t>
+      </w:r>
+      <w:r>
+        <w:rPr>
+          <w:lang w:val="da-DK"/>
+        </w:rPr>
+        <w:t>væ</w:t>
+      </w:r>
+      <w:r>
+        <w:rPr>
+          <w:lang w:val="da-DK"/>
+        </w:rPr>
+        <w:t>snet. Gentag checket hver 20. minut, medmindre den får sjæle. Hver gang man gentager checket, stiger DC med 3</w:t>
+      </w:r>
+      <w:r>
+        <w:rPr>
+          <w:lang w:val="da-DK"/>
+        </w:rPr>
+        <w:t>.</w:t>
+      </w:r>
+      <w:r>
+        <w:rPr>
+          <w:lang w:val="da-DK"/>
+        </w:rPr>
+        <w:t xml:space="preserve"> Angriber hvis fejler checket.</w:t>
+      </w:r>
+    </w:p>
+    <w:p>
+      <w:pPr>
+        <w:pStyle w:val="Heading2"/>
+        <w:rPr>
+          <w:lang w:val="da-DK"/>
+        </w:rPr>
+      </w:pPr>
+      <w:r>
+        <w:rPr>
+          <w:lang w:val="da-DK"/>
+        </w:rPr>
+        <w:t>Cowboy skeletter</w:t>
+      </w:r>
+    </w:p>
+    <w:p>
+      <w:pPr>
+        <w:rPr>
+          <w:lang w:val="da-DK"/>
+        </w:rPr>
+      </w:pPr>
+      <w:r>
+        <w:rPr>
+          <w:lang w:val="da-DK"/>
+        </w:rPr>
+        <w:t>Udøde fra lang tid siden som fik fingrene i revolvere fra tusindbenene, og er blevet store fans af dem.</w:t>
+      </w:r>
+      <w:r>
+        <w:rPr>
+          <w:lang w:val="da-DK"/>
+        </w:rPr>
+        <w:t xml:space="preserve"> Ønsker at hjælpe partiet hvis de lover</w:t>
+      </w:r>
+      <w:r>
+        <w:rPr>
+          <w:lang w:val="da-DK"/>
+        </w:rPr>
+        <w:t xml:space="preserve"> at de kan skabe flere skydevåben sammen.</w:t>
+      </w:r>
+    </w:p>
+    <w:p>
+      <w:pPr>
+        <w:rPr>
+          <w:lang w:val="da-DK"/>
+        </w:rPr>
+      </w:pPr>
+      <w:r>
+        <w:rPr>
+          <w:lang w:val="da-DK"/>
+        </w:rPr>
+        <w:t xml:space="preserve">Revolver: dex </w:t>
+      </w:r>
+      <w:r>
+        <w:rPr>
+          <w:lang w:val="da-DK"/>
+        </w:rPr>
+        <w:t xml:space="preserve">+ prof </w:t>
+      </w:r>
+      <w:r>
+        <w:rPr>
+          <w:lang w:val="da-DK"/>
+        </w:rPr>
+        <w:t>to hit, 2d6 skade</w:t>
+      </w:r>
+      <w:r>
+        <w:rPr>
+          <w:lang w:val="da-DK"/>
+        </w:rPr>
+        <w:t xml:space="preserve"> (ingen mod til skade)</w:t>
+      </w:r>
+      <w:r>
+        <w:rPr>
+          <w:lang w:val="da-DK"/>
+        </w:rPr>
+        <w:t>.</w:t>
+      </w:r>
+    </w:p>
+    <w:p>
+      <w:pPr>
+        <w:pStyle w:val="Heading2"/>
+        <w:rPr>
+          <w:lang w:val="da-DK"/>
+        </w:rPr>
+      </w:pPr>
+      <w:r>
+        <w:rPr>
+          <w:lang w:val="da-DK"/>
+        </w:rPr>
+        <w:t xml:space="preserve">Kaptajn Spøgelse </w:t>
+      </w:r>
+    </w:p>
+    <w:p>
+      <w:pPr>
+        <w:rPr>
+          <w:lang w:val="da-DK"/>
+        </w:rPr>
+      </w:pPr>
+      <w:r>
+        <w:rPr>
+          <w:lang w:val="da-DK"/>
+        </w:rPr>
+        <w:t xml:space="preserve">Spøgelse af gammel kaptajn som ønsker at </w:t>
+      </w:r>
+      <w:r>
+        <w:rPr>
+          <w:lang w:val="da-DK"/>
+        </w:rPr>
+        <w:t xml:space="preserve">hans rester bringes tilbage til havet. </w:t>
+      </w:r>
+      <w:r>
+        <w:rPr>
+          <w:lang w:val="da-DK"/>
+        </w:rPr>
+        <w:t xml:space="preserve">Problemet er at alle spøgelser hader ham og angriber hvis man går sammen med ham. </w:t>
+      </w:r>
+      <w:r>
+        <w:rPr>
+          <w:lang w:val="da-DK"/>
+        </w:rPr>
+        <w:t>Viser på deres kort hvor har begravet skat</w:t>
+      </w:r>
+      <w:r>
+        <w:rPr>
+          <w:lang w:val="da-DK"/>
+        </w:rPr>
+        <w:t>,</w:t>
+      </w:r>
+      <w:r>
+        <w:rPr>
+          <w:lang w:val="da-DK"/>
+        </w:rPr>
+        <w:t xml:space="preserve"> CR 1ish Hoard</w:t>
+      </w:r>
+      <w:r>
+        <w:rPr>
+          <w:lang w:val="da-DK"/>
+        </w:rPr>
+        <w:t xml:space="preserve">. </w:t>
+      </w:r>
+    </w:p>
+    <w:p>
+      <w:pPr>
+        <w:pStyle w:val="Heading2"/>
+        <w:rPr>
+          <w:lang w:val="da-DK"/>
+        </w:rPr>
+      </w:pPr>
+      <w:r>
+        <w:rPr>
+          <w:lang w:val="da-DK"/>
+        </w:rPr>
+        <w:t>Mumie gravkammer</w:t>
+      </w:r>
+    </w:p>
+    <w:p>
+      <w:pPr>
+        <w:rPr>
+          <w:lang w:val="da-DK"/>
+        </w:rPr>
+      </w:pPr>
+      <w:r>
+        <w:rPr>
+          <w:lang w:val="da-DK"/>
+        </w:rPr>
+        <w:t xml:space="preserve">Enormt flot gravkammer lavet af en form for sandsten der er unik til området. Gangen ind til rummet er fyldt med skeletter som </w:t>
+      </w:r>
+      <w:r>
+        <w:rPr>
+          <w:lang w:val="da-DK"/>
+        </w:rPr>
+        <w:t xml:space="preserve">flygter fra rummet. </w:t>
+      </w:r>
+      <w:r>
+        <w:rPr>
+          <w:lang w:val="da-DK"/>
+        </w:rPr>
+        <w:t>Sarkofager med farvet glaslåg. Kister der bugner med guld. Går man ind i rummet DC 18 Wisdom save eller cursed:</w:t>
+      </w:r>
+      <w:r>
+        <w:rPr>
+          <w:lang w:val="da-DK"/>
+        </w:rPr>
+        <w:t xml:space="preserve"> </w:t>
+      </w:r>
+      <w:r>
+        <w:rPr>
+          <w:lang w:val="da-DK"/>
+        </w:rPr>
+        <w:t xml:space="preserve">Healing </w:t>
+      </w:r>
+      <w:r>
+        <w:rPr>
+          <w:lang w:val="da-DK"/>
+        </w:rPr>
+        <w:t xml:space="preserve">man giver og modtager </w:t>
+      </w:r>
+      <w:r>
+        <w:rPr>
+          <w:lang w:val="da-DK"/>
+        </w:rPr>
+        <w:t>er kun halvt så effektivt</w:t>
+      </w:r>
+      <w:r>
+        <w:rPr>
+          <w:lang w:val="da-DK"/>
+        </w:rPr>
+        <w:t>.</w:t>
+      </w:r>
+    </w:p>
+    <w:p>
+      <w:pPr>
+        <w:rPr>
+          <w:lang w:val="da-DK"/>
+        </w:rPr>
+      </w:pPr>
+      <w:r>
+        <w:rPr>
+          <w:lang w:val="da-DK"/>
+        </w:rPr>
+        <w:t>Tager man noget fra rummet vækkes mum</w:t>
+      </w:r>
+      <w:r>
+        <w:rPr>
+          <w:lang w:val="da-DK"/>
+        </w:rPr>
+        <w:t xml:space="preserve">ierne og angriber. </w:t>
+      </w:r>
+    </w:p>
+    <w:p>
+      <w:pPr>
+        <w:rPr>
+          <w:lang w:val="da-DK"/>
+        </w:rPr>
+      </w:pPr>
+      <w:r>
+        <w:rPr>
+          <w:lang w:val="da-DK"/>
+        </w:rPr>
+        <w:t>Stat blocks:</w:t>
+      </w:r>
+    </w:p>
+    <w:p>
+      <w:pPr>
+        <w:pStyle w:val="ListParagraph"/>
+        <w:numPr>
+          <w:ilvl w:val="0"/>
+          <w:numId w:val="1"/>
+        </w:numPr>
+        <w:rPr>
+          <w:lang w:val="da-DK"/>
+        </w:rPr>
+      </w:pPr>
+      <w:r>
+        <w:rPr>
+          <w:lang w:val="da-DK"/>
+        </w:rPr>
+        <w:t>I</w:t>
+      </w:r>
+      <w:r>
+        <w:rPr>
+          <w:lang w:val="da-DK"/>
+        </w:rPr>
+        <w:t>ndsæt</w:t>
+      </w:r>
+    </w:p>
+    <w:p>
+      <w:pPr>
+        <w:rPr>
+          <w:lang w:val="da-DK"/>
+        </w:rPr>
+      </w:pPr>
+      <w:r>
+        <w:rPr>
+          <w:lang w:val="da-DK"/>
+        </w:rPr>
+        <w:t>Loot:</w:t>
+      </w:r>
+    </w:p>
+    <w:p>
+      <w:pPr>
+        <w:pStyle w:val="ListParagraph"/>
+        <w:numPr>
+          <w:ilvl w:val="0"/>
+          <w:numId w:val="1"/>
+        </w:numPr>
+        <w:rPr>
+          <w:lang w:val="da-DK"/>
+        </w:rPr>
+      </w:pPr>
+      <w:r>
+        <w:rPr>
+          <w:lang w:val="da-DK"/>
+        </w:rPr>
+        <w:t>CR 10</w:t>
+      </w:r>
+      <w:r>
+        <w:rPr>
+          <w:lang w:val="da-DK"/>
+        </w:rPr>
+        <w:t>ish hoard</w:t>
+      </w:r>
+    </w:p>
+    <w:p>
+      <w:pPr>
+        <w:rPr>
+          <w:lang w:val="da-DK"/>
+        </w:rPr>
+      </w:pPr>
+    </w:p>
+    <w:p>
+      <w:pPr>
+        <w:pStyle w:val="Heading2"/>
+        <w:rPr>
+          <w:lang w:val="da-DK"/>
+        </w:rPr>
+      </w:pPr>
+      <w:r>
+        <w:rPr>
+          <w:lang w:val="da-DK"/>
+        </w:rPr>
+        <w:t>Orcus alteret</w:t>
+      </w:r>
+    </w:p>
+    <w:p>
+      <w:pPr>
+        <w:rPr>
+          <w:lang w:val="da-DK"/>
+        </w:rPr>
+      </w:pPr>
+      <w:r>
+        <w:rPr>
+          <w:lang w:val="da-DK"/>
+        </w:rPr>
+        <w:t>Boons for at hjælpe.</w:t>
+      </w:r>
+      <w:r>
+        <w:rPr>
+          <w:lang w:val="da-DK"/>
+        </w:rPr>
+        <w:t xml:space="preserve"> Inspiration fra Gravhøj alter. </w:t>
+      </w:r>
+    </w:p>
+    <w:p>
+      <w:pPr>
+        <w:pStyle w:val="Heading1"/>
+        <w:rPr>
+          <w:lang w:val="da-DK"/>
+        </w:rPr>
+      </w:pPr>
+      <w:r>
+        <w:rPr>
+          <w:lang w:val="da-DK"/>
+        </w:rPr>
+        <w:t>Basen</w:t>
+      </w:r>
+    </w:p>
+    <w:p>
+      <w:pPr>
+        <w:rPr>
+          <w:lang w:val="da-DK"/>
+        </w:rPr>
+      </w:pPr>
+      <w:r>
+        <w:rPr>
+          <w:lang w:val="da-DK"/>
+        </w:rPr>
+        <w:t xml:space="preserve">Veje og vægge bygget af enten mørkelverne eller tusindbenene. </w:t>
+      </w:r>
+    </w:p>
+    <w:p>
+      <w:pPr>
+        <w:pStyle w:val="Heading2"/>
+        <w:rPr>
+          <w:lang w:val="da-DK"/>
+        </w:rPr>
+      </w:pPr>
+      <w:r>
+        <w:rPr>
+          <w:lang w:val="da-DK"/>
+        </w:rPr>
+        <w:t>Dødsgangen</w:t>
+      </w:r>
+    </w:p>
+    <w:p>
+      <w:pPr>
+        <w:rPr>
+          <w:lang w:val="da-DK"/>
+        </w:rPr>
+      </w:pPr>
+      <w:r>
+        <w:rPr>
+          <w:lang w:val="da-DK"/>
+        </w:rPr>
+        <w:t>Primære indgang til basen.</w:t>
+      </w:r>
+    </w:p>
+    <w:p>
+      <w:pPr>
+        <w:rPr>
+          <w:lang w:val="da-DK"/>
+        </w:rPr>
+      </w:pPr>
+      <w:r>
+        <w:rPr>
+          <w:lang w:val="da-DK"/>
+        </w:rPr>
+        <w:t xml:space="preserve">To tusindben hopper ned og prøver at lukke </w:t>
+      </w:r>
+      <w:r>
+        <w:rPr>
+          <w:lang w:val="da-DK"/>
+        </w:rPr>
+        <w:t>og låse døren bag dem.</w:t>
+      </w:r>
+      <w:r>
+        <w:rPr>
+          <w:lang w:val="da-DK"/>
+        </w:rPr>
+        <w:t xml:space="preserve"> Tusindben sidder i skydehuller på begge sidder. Låst dør på den modsatte side fører ind til basen.</w:t>
+      </w:r>
+    </w:p>
+    <w:p>
+      <w:pPr>
+        <w:rPr>
+          <w:lang w:val="da-DK"/>
+        </w:rPr>
+      </w:pPr>
+    </w:p>
+    <w:p>
+      <w:pPr>
+        <w:pStyle w:val="Heading2"/>
+        <w:rPr>
+          <w:lang w:val="da-DK"/>
+        </w:rPr>
+      </w:pPr>
+      <w:r>
+        <w:rPr>
+          <w:lang w:val="da-DK"/>
+        </w:rPr>
+        <w:t>Loot</w:t>
+      </w:r>
+    </w:p>
+    <w:p>
+      <w:pPr>
+        <w:rPr>
+          <w:lang w:val="da-DK"/>
+        </w:rPr>
+      </w:pPr>
+    </w:p>
+    <w:p>
+      <w:pPr>
+        <w:rPr>
+          <w:lang w:val="da-DK"/>
+        </w:rPr>
+      </w:pPr>
+    </w:p>
+    <w:p>
+      <w:pPr>
+        <w:rPr>
+          <w:b/>
+          <w:bCs/>
+          <w:lang w:val="da-DK"/>
+        </w:rPr>
+      </w:pPr>
+      <w:r>
+        <w:rPr>
+          <w:b/>
+          <w:bCs/>
+          <w:lang w:val="da-DK"/>
+        </w:rPr>
+        <w:t>Magic Destroying arrows</w:t>
+      </w:r>
+    </w:p>
+    <w:p>
+      <w:pPr>
+        <w:rPr>
+          <w:lang w:val="da-DK"/>
+        </w:rPr>
+      </w:pPr>
+      <w:r>
+        <w:rPr>
+          <w:lang w:val="da-DK"/>
+        </w:rPr>
+        <w:lastRenderedPageBreak/>
+        <w:t xml:space="preserve">DC XXX spellcasting saving throw eller </w:t>
+      </w:r>
+      <w:r>
+        <w:rPr>
+          <w:lang w:val="da-DK"/>
+        </w:rPr>
+        <w:t>spellet</w:t>
+      </w:r>
+      <w:r>
+        <w:rPr>
+          <w:lang w:val="da-DK"/>
+        </w:rPr>
+        <w:t xml:space="preserve"> bliver dispellet </w:t>
+      </w:r>
+      <w:r>
+        <w:rPr>
+          <w:lang w:val="da-DK"/>
+        </w:rPr>
+        <w:t>og alle inden for 5 fod af spellet tager 2d6 force damage per spell level</w:t>
+      </w:r>
+      <w:r>
+        <w:rPr>
+          <w:lang w:val="da-DK"/>
+        </w:rPr>
+        <w:t xml:space="preserve">. Har ingen effekt på spells af level </w:t>
+      </w:r>
+      <w:r>
+        <w:rPr>
+          <w:lang w:val="da-DK"/>
+        </w:rPr>
+        <w:t xml:space="preserve">4 </w:t>
+      </w:r>
+      <w:r>
+        <w:rPr>
+          <w:lang w:val="da-DK"/>
+        </w:rPr>
+        <w:t>eller højere.</w:t>
+      </w:r>
+      <w:r>
+        <w:rPr>
+          <w:lang w:val="da-DK"/>
+        </w:rPr>
+        <w:t xml:space="preserve"> </w:t>
+      </w:r>
+    </w:p>
+    <w:p>
+      <w:pPr>
+        <w:pStyle w:val="Heading1"/>
+        <w:rPr>
+          <w:lang w:val="da-DK"/>
+        </w:rPr>
+      </w:pPr>
+      <w:r>
+        <w:rPr>
+          <w:lang w:val="da-DK"/>
+        </w:rPr>
+        <w:t>Random encounters</w:t>
+      </w:r>
+    </w:p>
+    <w:p>
+      <w:pPr>
+        <w:rPr>
+          <w:lang w:val="da-DK"/>
+        </w:rPr>
+      </w:pPr>
+      <w:r>
+        <w:rPr>
+          <w:lang w:val="da-DK"/>
+        </w:rPr>
+        <w:t>-</w:t>
+      </w:r>
+      <w:r>
+        <w:rPr>
+          <w:lang w:val="da-DK"/>
+        </w:rPr>
+        <w:t>1</w:t>
+      </w:r>
+      <w:r>
+        <w:rPr>
+          <w:lang w:val="da-DK"/>
+        </w:rPr>
+        <w:t xml:space="preserve"> I </w:t>
+      </w:r>
+      <w:r>
+        <w:rPr>
+          <w:lang w:val="da-DK"/>
+        </w:rPr>
+        <w:t>Udødplaget</w:t>
+      </w:r>
+      <w:r>
+        <w:rPr>
+          <w:lang w:val="da-DK"/>
+        </w:rPr>
+        <w:t xml:space="preserve">, </w:t>
+      </w:r>
+      <w:r>
+        <w:rPr>
+          <w:lang w:val="da-DK"/>
+        </w:rPr>
+        <w:t>+</w:t>
+      </w:r>
+      <w:r>
+        <w:rPr>
+          <w:lang w:val="da-DK"/>
+        </w:rPr>
+        <w:t>1</w:t>
+      </w:r>
+      <w:r>
+        <w:rPr>
+          <w:lang w:val="da-DK"/>
+        </w:rPr>
+        <w:t xml:space="preserve"> </w:t>
+      </w:r>
+      <w:r>
+        <w:rPr>
+          <w:lang w:val="da-DK"/>
+        </w:rPr>
+        <w:t>i Vild</w:t>
+      </w:r>
+      <w:r>
+        <w:rPr>
+          <w:lang w:val="da-DK"/>
+        </w:rPr>
+        <w:t>t</w:t>
+      </w:r>
+    </w:p>
+    <w:tbl>
+      <w:tblPr>
+        <w:tblStyle w:val="TableGrid"/>
+        <w:tblW w:w="0" w:type="auto"/>
+        <w:tblLook w:val="04A0" w:firstRow="1" w:lastRow="0" w:firstColumn="1" w:lastColumn="0" w:noHBand="0" w:noVBand="1"/>
+      </w:tblPr>
+      <w:tblGrid>
+        <w:gridCol w:w="704"/>
+        <w:gridCol w:w="8312"/>
+      </w:tblGrid>
+      <w:tr>
+        <w:tc>
+          <w:tcPr>
+            <w:tcW w:w="704" w:type="dxa"/>
+          </w:tcPr>
+          <w:p>
+            <w:pPr>
+              <w:rPr>
+                <w:lang w:val="da-DK"/>
+              </w:rPr>
+            </w:pPr>
+            <w:r>
+              <w:rPr>
+                <w:lang w:val="da-DK"/>
+              </w:rPr>
+              <w:t xml:space="preserve">Kast </w:t>
+            </w:r>
+          </w:p>
+        </w:tc>
+        <w:tc>
+          <w:tcPr>
+            <w:tcW w:w="8312" w:type="dxa"/>
+          </w:tcPr>
+          <w:p>
+            <w:pPr>
+              <w:rPr>
+                <w:lang w:val="da-DK"/>
+              </w:rPr>
+            </w:pPr>
+            <w:r>
+              <w:rPr>
+                <w:lang w:val="da-DK"/>
+              </w:rPr>
+              <w:t>Encounter</w:t>
+            </w:r>
+          </w:p>
+        </w:tc>
+      </w:tr>
+      <w:tr>
+        <w:tc>
+          <w:tcPr>
+            <w:tcW w:w="704" w:type="dxa"/>
+          </w:tcPr>
+          <w:p>
+            <w:pPr>
+              <w:rPr>
+                <w:lang w:val="da-DK"/>
+              </w:rPr>
+            </w:pPr>
+            <w:r>
+              <w:rPr>
+                <w:lang w:val="da-DK"/>
+              </w:rPr>
+              <w:t>1</w:t>
+            </w:r>
+          </w:p>
+        </w:tc>
+        <w:tc>
+          <w:tcPr>
+            <w:tcW w:w="8312" w:type="dxa"/>
+          </w:tcPr>
+          <w:p>
+            <w:pPr>
+              <w:rPr>
+                <w:lang w:val="da-DK"/>
+              </w:rPr>
+            </w:pPr>
+            <w:r>
+              <w:rPr>
+                <w:lang w:val="da-DK"/>
+              </w:rPr>
+              <w:t>Mumier fra gravkammeret. 1d4 Mummy (FM265)</w:t>
+            </w:r>
+          </w:p>
+        </w:tc>
+      </w:tr>
+      <w:tr>
+        <w:tc>
+          <w:tcPr>
+            <w:tcW w:w="704" w:type="dxa"/>
+          </w:tcPr>
+          <w:p>
+            <w:pPr>
+              <w:rPr>
+                <w:lang w:val="da-DK"/>
+              </w:rPr>
+            </w:pPr>
+            <w:r>
+              <w:rPr>
+                <w:lang w:val="da-DK"/>
+              </w:rPr>
+              <w:t>2</w:t>
+            </w:r>
+          </w:p>
+        </w:tc>
+        <w:tc>
+          <w:tcPr>
+            <w:tcW w:w="8312" w:type="dxa"/>
+          </w:tcPr>
+          <w:p>
+            <w:pPr>
+              <w:rPr>
+                <w:lang w:val="en-GB"/>
+              </w:rPr>
+            </w:pPr>
+            <w:r>
+              <w:rPr>
+                <w:lang w:val="da-DK"/>
+              </w:rPr>
+              <w:t xml:space="preserve">Orcus kultister på vej til alteret. </w:t>
+            </w:r>
+            <w:r>
+              <w:rPr>
+                <w:lang w:val="en-GB"/>
+              </w:rPr>
+              <w:t xml:space="preserve">1x </w:t>
+            </w:r>
+            <w:hyperlink r:id="rId17" w:history="1">
+              <w:r>
+                <w:rPr>
+                  <w:rStyle w:val="Hyperlink"/>
+                  <w:lang w:val="en-GB"/>
+                </w:rPr>
+                <w:t>Fanatic</w:t>
+              </w:r>
+            </w:hyperlink>
+            <w:r>
+              <w:rPr>
+                <w:lang w:val="en-GB"/>
+              </w:rPr>
+              <w:t xml:space="preserve"> eller 1x W</w:t>
+            </w:r>
+            <w:r>
+              <w:rPr>
+                <w:lang w:val="en-GB"/>
+              </w:rPr>
+              <w:t xml:space="preserve">ight (FM255), 1d4 </w:t>
+            </w:r>
+            <w:hyperlink r:id="rId18" w:history="1">
+              <w:r>
+                <w:rPr>
+                  <w:rStyle w:val="Hyperlink"/>
+                  <w:lang w:val="en-GB"/>
+                </w:rPr>
+                <w:t>Cultists</w:t>
+              </w:r>
+            </w:hyperlink>
+            <w:r>
+              <w:rPr>
+                <w:lang w:val="en-GB"/>
+              </w:rPr>
+              <w:t xml:space="preserve">, 1d4 </w:t>
+            </w:r>
+            <w:hyperlink r:id="rId19" w:history="1">
+              <w:r>
+                <w:rPr>
+                  <w:rStyle w:val="Hyperlink"/>
+                  <w:lang w:val="en-GB"/>
+                </w:rPr>
+                <w:t>Rotter</w:t>
+              </w:r>
+            </w:hyperlink>
+          </w:p>
+        </w:tc>
+      </w:tr>
+      <w:tr>
+        <w:tc>
+          <w:tcPr>
+            <w:tcW w:w="704" w:type="dxa"/>
+          </w:tcPr>
+          <w:p>
+            <w:pPr>
+              <w:rPr>
+                <w:lang w:val="da-DK"/>
+              </w:rPr>
+            </w:pPr>
+            <w:r>
+              <w:rPr>
+                <w:lang w:val="da-DK"/>
+              </w:rPr>
+              <w:t>3</w:t>
+            </w:r>
+          </w:p>
+        </w:tc>
+        <w:tc>
+          <w:tcPr>
+            <w:tcW w:w="8312" w:type="dxa"/>
+          </w:tcPr>
+          <w:p>
+            <w:pPr>
+              <w:jc w:val="both"/>
+              <w:rPr>
+                <w:lang w:val="en-GB"/>
+              </w:rPr>
+            </w:pPr>
+            <w:r>
+              <w:rPr>
+                <w:lang w:val="da-DK"/>
+              </w:rPr>
+              <w:t xml:space="preserve">Havvæsen spøgelser. 1d4 </w:t>
+            </w:r>
+            <w:hyperlink r:id="rId20" w:history="1">
+              <w:r>
+                <w:rPr>
+                  <w:rStyle w:val="Hyperlink"/>
+                  <w:lang w:val="da-DK"/>
+                </w:rPr>
+                <w:t>White Shark</w:t>
+              </w:r>
+            </w:hyperlink>
+            <w:r>
+              <w:rPr>
+                <w:lang w:val="en-GB"/>
+              </w:rPr>
+              <w:t xml:space="preserve"> </w:t>
+            </w:r>
+          </w:p>
+        </w:tc>
+      </w:tr>
+      <w:tr>
+        <w:tc>
+          <w:tcPr>
+            <w:tcW w:w="704" w:type="dxa"/>
+          </w:tcPr>
+          <w:p>
+            <w:pPr>
+              <w:rPr>
+                <w:lang w:val="en-GB"/>
+              </w:rPr>
+            </w:pPr>
+            <w:r>
+              <w:rPr>
+                <w:lang w:val="en-GB"/>
+              </w:rPr>
+              <w:t>4</w:t>
+            </w:r>
+          </w:p>
+        </w:tc>
+        <w:tc>
+          <w:tcPr>
+            <w:tcW w:w="8312" w:type="dxa"/>
+          </w:tcPr>
+          <w:p>
+            <w:pPr>
+              <w:rPr>
+                <w:lang w:val="da-DK"/>
+              </w:rPr>
+            </w:pPr>
+            <w:r>
+              <w:rPr>
+                <w:lang w:val="da-DK"/>
+              </w:rPr>
+              <w:t>Fordærvsfodrer Gattoer</w:t>
+            </w:r>
+            <w:r>
+              <w:rPr>
+                <w:lang w:val="da-DK"/>
+              </w:rPr>
+              <w:t xml:space="preserve">. </w:t>
+            </w:r>
+            <w:r>
+              <w:rPr>
+                <w:lang w:val="da-DK"/>
+              </w:rPr>
+              <w:t>5</w:t>
+            </w:r>
+            <w:r>
+              <w:rPr>
+                <w:lang w:val="da-DK"/>
+              </w:rPr>
+              <w:t xml:space="preserve">x </w:t>
+            </w:r>
+            <w:hyperlink r:id="rId21" w:history="1">
+              <w:r>
+                <w:rPr>
+                  <w:rStyle w:val="Hyperlink"/>
+                  <w:lang w:val="da-DK"/>
+                </w:rPr>
+                <w:t>Fanatic</w:t>
+              </w:r>
+            </w:hyperlink>
+            <w:r>
+              <w:rPr>
+                <w:lang w:val="da-DK"/>
+              </w:rPr>
+              <w:t xml:space="preserve"> eller </w:t>
+            </w:r>
+            <w:r>
+              <w:rPr>
+                <w:lang w:val="da-DK"/>
+              </w:rPr>
+              <w:t xml:space="preserve">1x </w:t>
+            </w:r>
+            <w:hyperlink r:id="rId22" w:history="1">
+              <w:r>
+                <w:rPr>
+                  <w:rStyle w:val="Hyperlink"/>
+                  <w:lang w:val="da-DK"/>
+                </w:rPr>
+                <w:t>Devoted</w:t>
+              </w:r>
+            </w:hyperlink>
+            <w:r>
+              <w:rPr>
+                <w:lang w:val="da-DK"/>
+              </w:rPr>
+              <w:t xml:space="preserve"> og </w:t>
+            </w:r>
+            <w:r>
+              <w:rPr>
+                <w:lang w:val="da-DK"/>
+              </w:rPr>
+              <w:t xml:space="preserve">5x </w:t>
+            </w:r>
+            <w:hyperlink r:id="rId23" w:history="1">
+              <w:r>
+                <w:rPr>
+                  <w:rStyle w:val="Hyperlink"/>
+                  <w:lang w:val="da-DK"/>
+                </w:rPr>
+                <w:t>Clanrat</w:t>
+              </w:r>
+            </w:hyperlink>
+          </w:p>
+        </w:tc>
+      </w:tr>
+      <w:tr>
+        <w:tc>
+          <w:tcPr>
+            <w:tcW w:w="704" w:type="dxa"/>
+          </w:tcPr>
+          <w:p>
+            <w:pPr>
+              <w:rPr>
+                <w:lang w:val="da-DK"/>
+              </w:rPr>
+            </w:pPr>
+            <w:r>
+              <w:rPr>
+                <w:lang w:val="da-DK"/>
+              </w:rPr>
+              <w:t>5</w:t>
+            </w:r>
+          </w:p>
+        </w:tc>
+        <w:tc>
+          <w:tcPr>
+            <w:tcW w:w="8312" w:type="dxa"/>
+          </w:tcPr>
+          <w:p>
+            <w:pPr>
+              <w:rPr>
+                <w:lang w:val="da-DK"/>
+              </w:rPr>
+            </w:pPr>
+            <w:r>
+              <w:rPr>
+                <w:lang w:val="da-DK"/>
+              </w:rPr>
+              <w:t>Tusindben</w:t>
+            </w:r>
+            <w:r>
+              <w:rPr>
+                <w:lang w:val="da-DK"/>
+              </w:rPr>
+              <w:t xml:space="preserve"> patrulje. </w:t>
+            </w:r>
+            <w:r>
+              <w:rPr>
+                <w:lang w:val="da-DK"/>
+              </w:rPr>
+              <w:t>2x Legionary (</w:t>
+            </w:r>
+            <w:r>
+              <w:rPr>
+                <w:lang w:val="da-DK"/>
+              </w:rPr>
+              <w:t>FM174</w:t>
+            </w:r>
+            <w:r>
+              <w:rPr>
+                <w:lang w:val="da-DK"/>
+              </w:rPr>
+              <w:t>), 4x Veles (FM176)</w:t>
+            </w:r>
+          </w:p>
+        </w:tc>
+      </w:tr>
+      <w:tr>
+        <w:tc>
+          <w:tcPr>
+            <w:tcW w:w="704" w:type="dxa"/>
+          </w:tcPr>
+          <w:p>
+            <w:pPr>
+              <w:rPr>
+                <w:lang w:val="en-GB"/>
+              </w:rPr>
+            </w:pPr>
+            <w:r>
+              <w:rPr>
+                <w:lang w:val="en-GB"/>
+              </w:rPr>
+              <w:t>6</w:t>
+            </w:r>
+          </w:p>
+        </w:tc>
+        <w:tc>
+          <w:tcPr>
+            <w:tcW w:w="8312" w:type="dxa"/>
+          </w:tcPr>
+          <w:p>
+            <w:pPr>
+              <w:rPr>
+                <w:lang w:val="da-DK"/>
+              </w:rPr>
+            </w:pPr>
+            <w:r>
+              <w:rPr>
+                <w:lang w:val="da-DK"/>
+              </w:rPr>
+              <w:t xml:space="preserve">Kamouflage kat </w:t>
+            </w:r>
+            <w:r>
+              <w:rPr>
+                <w:lang w:val="da-DK"/>
+              </w:rPr>
+              <w:t>som led</w:t>
+            </w:r>
+            <w:r>
+              <w:rPr>
+                <w:lang w:val="da-DK"/>
+              </w:rPr>
+              <w:t xml:space="preserve">er efter mad til sit barn </w:t>
+            </w:r>
+            <w:r>
+              <w:rPr>
+                <w:lang w:val="da-DK"/>
+              </w:rPr>
+              <w:t>(</w:t>
+            </w:r>
+            <w:hyperlink r:id="rId24" w:history="1">
+              <w:r>
+                <w:rPr>
+                  <w:rStyle w:val="Hyperlink"/>
+                  <w:lang w:val="da-DK"/>
+                </w:rPr>
+                <w:t>Shadowcat</w:t>
+              </w:r>
+            </w:hyperlink>
+            <w:r>
+              <w:rPr>
+                <w:lang w:val="da-DK"/>
+              </w:rPr>
+              <w:t xml:space="preserve">) </w:t>
+            </w:r>
+          </w:p>
+        </w:tc>
+      </w:tr>
+    </w:tbl>
+    <w:p>
+      <w:pPr>
+        <w:rPr>
+          <w:lang w:val="da-DK"/>
+        </w:rPr>
+      </w:pPr>
+    </w:p>
+    <w:p>
+      <w:pPr>
+        <w:rPr>
+          <w:lang w:val="da-DK"/>
+        </w:rPr>
+      </w:pPr>
+      <w:r>
+        <w:rPr>
+          <w:noProof/>
+          <w:lang w:val="da-DK"/>
+        </w:rPr>
+        <w:drawing>
+          <wp:inline distT="0" distB="0" distL="0" distR="0" wp14:anchorId="6E7DBE18" wp14:editId="7B2621AF">
+            <wp:extent cx="5731510" cy="5694680"/>
+            <wp:effectExtent l="0" t="0" r="2540" b="1270"/>
+            <wp:docPr id="2085327617" name="Picture 1" descr="A screenshot of a computer&#10;&#10;Description automatically generated"/>
+            <wp:cNvGraphicFramePr>
+              <a:graphicFrameLocks xmlns:a="http://schemas.openxmlformats.org/drawingml/2006/main" noChangeAspect="1"/>
+            </wp:cNvGraphicFramePr>
+            <a:graphic xmlns:a="http://schemas.openxmlformats.org/drawingml/2006/main">
+              <a:graphicData uri="http://schemas.openxmlformats.org/drawingml/2006/picture">
+                <pic:pic xmlns:pic="http://schemas.openxmlformats.org/drawingml/2006/picture">
+                  <pic:nvPicPr>
+                    <pic:cNvPr id="2085327617" name="Picture 1" descr="A screenshot of a computer&#10;&#10;Description automatically generated"/>
+                    <pic:cNvPicPr/>
+                  </pic:nvPicPr>
+                  <pic:blipFill>
+                    <a:blip r:embed="rId25"/>
+                    <a:stretch>
+                      <a:fillRect/>
+                    </a:stretch>
+                  </pic:blipFill>
+                  <pic:spPr>
+                    <a:xfrm>
+                      <a:off x="0" y="0"/>
+                      <a:ext cx="5731510" cy="5694680"/>
+                    </a:xfrm>
+                    <a:prstGeom prst="rect">
+                      <a:avLst/>
+                    </a:prstGeom>
+                  </pic:spPr>
+                </pic:pic>
+              </a:graphicData>
+            </a:graphic>
+          </wp:inline>
+        </w:drawing>
+      </w:r>
+    </w:p>
+    <w:p>
+      <w:pPr>
+        <w:rPr>
+          <w:noProof/>
+        </w:rPr>
+      </w:pPr>
+      <w:r>
+        <w:rPr>
+          <w:noProof/>
+          <w:lang w:val="da-DK"/>
+        </w:rPr>
+        <w:lastRenderedPageBreak/>
+        <w:drawing>
+          <wp:inline distT="0" distB="0" distL="0" distR="0" wp14:anchorId="4F816693" wp14:editId="4F9206C7">
+            <wp:extent cx="5731510" cy="2869565"/>
+            <wp:effectExtent l="0" t="0" r="2540" b="6985"/>
+            <wp:docPr id="1490186291" name="Picture 1" descr="A close-up of a card&#10;&#10;Description automatically generated"/>
+            <wp:cNvGraphicFramePr>
+              <a:graphicFrameLocks xmlns:a="http://schemas.openxmlformats.org/drawingml/2006/main" noChangeAspect="1"/>
+            </wp:cNvGraphicFramePr>
+            <a:graphic xmlns:a="http://schemas.openxmlformats.org/drawingml/2006/main">
+              <a:graphicData uri="http://schemas.openxmlformats.org/drawingml/2006/picture">
+                <pic:pic xmlns:pic="http://schemas.openxmlformats.org/drawingml/2006/picture">
+                  <pic:nvPicPr>
+                    <pic:cNvPr id="1490186291" name="Picture 1" descr="A close-up of a card&#10;&#10;Description automatically generated"/>
+                    <pic:cNvPicPr/>
+                  </pic:nvPicPr>
+                  <pic:blipFill>
+                    <a:blip r:embed="rId26"/>
+                    <a:stretch>
+                      <a:fillRect/>
+                    </a:stretch>
+                  </pic:blipFill>
+                  <pic:spPr>
+                    <a:xfrm>
+                      <a:off x="0" y="0"/>
+                      <a:ext cx="5731510" cy="2869565"/>
+                    </a:xfrm>
+                    <a:prstGeom prst="rect">
+                      <a:avLst/>
+                    </a:prstGeom>
+                  </pic:spPr>
+                </pic:pic>
+              </a:graphicData>
+            </a:graphic>
+          </wp:inline>
+        </w:drawing>
+      </w:r>
+      <w:r>
+        <w:rPr>
+          <w:noProof/>
+        </w:rPr>
+        <w:t xml:space="preserve"> </w:t>
+      </w:r>
+    </w:p>
+    <w:p>
+      <w:pPr>
+        <w:rPr>
+          <w:noProof/>
+        </w:rPr>
+      </w:pPr>
+    </w:p>
+    <w:p>
+      <w:pPr>
+        <w:rPr>
+          <w:noProof/>
+        </w:rPr>
+      </w:pPr>
+    </w:p>
+    <w:p>
+      <w:pPr>
+        <w:rPr>
+          <w:noProof/>
+        </w:rPr>
+      </w:pPr>
+    </w:p>
+    <w:p>
+      <w:pPr>
+        <w:rPr>
+          <w:noProof/>
+        </w:rPr>
+      </w:pPr>
+    </w:p>
+    <w:p>
+      <w:pPr>
+        <w:rPr>
+          <w:noProof/>
+        </w:rPr>
+      </w:pPr>
+    </w:p>
+    <w:p>
+      <w:pPr>
+        <w:rPr>
+          <w:noProof/>
+        </w:rPr>
+      </w:pPr>
+    </w:p>
+    <w:p>
+      <w:pPr>
+        <w:rPr>
+          <w:noProof/>
+        </w:rPr>
+      </w:pPr>
+    </w:p>
+    <w:p>
+      <w:pPr>
+        <w:rPr>
+          <w:noProof/>
+        </w:rPr>
+      </w:pPr>
+    </w:p>
+    <w:p>
+      <w:pPr>
+        <w:rPr>
+          <w:noProof/>
+        </w:rPr>
+      </w:pPr>
+    </w:p>
+    <w:p>
+      <w:pPr>
+        <w:rPr>
+          <w:noProof/>
+        </w:rPr>
+      </w:pPr>
+    </w:p>
+    <w:p>
+      <w:pPr>
+        <w:rPr>
+          <w:noProof/>
+        </w:rPr>
+      </w:pPr>
+    </w:p>
+    <w:p>
+      <w:pPr>
+        <w:rPr>
+          <w:lang w:val="da-DK"/>
+        </w:rPr>
+      </w:pPr>
+      <w:r>
+        <w:rPr>
+          <w:noProof/>
+          <w:lang w:val="da-DK"/>
+        </w:rPr>
+        <w:lastRenderedPageBreak/>
+        <w:drawing>
+          <wp:inline distT="0" distB="0" distL="0" distR="0" wp14:anchorId="2770D328" wp14:editId="6395CA18">
+            <wp:extent cx="5731510" cy="2734945"/>
+            <wp:effectExtent l="0" t="0" r="2540" b="8255"/>
+            <wp:docPr id="1266840028" name="Picture 1" descr="A close-up of a card&#10;&#10;Description automatically generated"/>
+            <wp:cNvGraphicFramePr>
+              <a:graphicFrameLocks xmlns:a="http://schemas.openxmlformats.org/drawingml/2006/main" noChangeAspect="1"/>
+            </wp:cNvGraphicFramePr>
+            <a:graphic xmlns:a="http://schemas.openxmlformats.org/drawingml/2006/main">
+              <a:graphicData uri="http://schemas.openxmlformats.org/drawingml/2006/picture">
+                <pic:pic xmlns:pic="http://schemas.openxmlformats.org/drawingml/2006/picture">
+                  <pic:nvPicPr>
+                    <pic:cNvPr id="1266840028" name="Picture 1" descr="A close-up of a card&#10;&#10;Description automatically generated"/>
+                    <pic:cNvPicPr/>
+                  </pic:nvPicPr>
+                  <pic:blipFill>
+                    <a:blip r:embed="rId27"/>
+                    <a:stretch>
+                      <a:fillRect/>
+                    </a:stretch>
+                  </pic:blipFill>
+                  <pic:spPr>
+                    <a:xfrm>
+                      <a:off x="0" y="0"/>
+                      <a:ext cx="5731510" cy="2734945"/>
+                    </a:xfrm>
+                    <a:prstGeom prst="rect">
+                      <a:avLst/>
+                    </a:prstGeom>
+                  </pic:spPr>
+                </pic:pic>
+              </a:graphicData>
+            </a:graphic>
+          </wp:inline>
+        </w:drawing>
+      </w:r>
+      <w:r>
+        <w:rPr>
+          <w:noProof/>
+        </w:rPr>
+        <w:t xml:space="preserve"> </w:t>
+      </w:r>
+      <w:r>
+        <w:rPr>
+          <w:noProof/>
+        </w:rPr>
+        <w:drawing>
+          <wp:inline distT="0" distB="0" distL="0" distR="0" wp14:anchorId="519704B6" wp14:editId="299C9083">
+            <wp:extent cx="3096057" cy="4925112"/>
+            <wp:effectExtent l="0" t="0" r="9525" b="8890"/>
+            <wp:docPr id="779632522" name="Picture 1" descr="A screenshot of a game&#10;&#10;Description automatically generated"/>
+            <wp:cNvGraphicFramePr>
+              <a:graphicFrameLocks xmlns:a="http://schemas.openxmlformats.org/drawingml/2006/main" noChangeAspect="1"/>
+            </wp:cNvGraphicFramePr>
+            <a:graphic xmlns:a="http://schemas.openxmlformats.org/drawingml/2006/main">
+              <a:graphicData uri="http://schemas.openxmlformats.org/drawingml/2006/picture">
+                <pic:pic xmlns:pic="http://schemas.openxmlformats.org/drawingml/2006/picture">
+                  <pic:nvPicPr>
+                    <pic:cNvPr id="779632522" name="Picture 1" descr="A screenshot of a game&#10;&#10;Description automatically generated"/>
+                    <pic:cNvPicPr/>
+                  </pic:nvPicPr>
+                  <pic:blipFill>
+                    <a:blip r:embed="rId28"/>
+                    <a:stretch>
+                      <a:fillRect/>
+                    </a:stretch>
+                  </pic:blipFill>
+                  <pic:spPr>
+                    <a:xfrm>
+                      <a:off x="0" y="0"/>
+                      <a:ext cx="3096057" cy="4925112"/>
+                    </a:xfrm>
+                    <a:prstGeom prst="rect">
+                      <a:avLst/>
+                    </a:prstGeom>
+                  </pic:spPr>
+                </pic:pic>
+              </a:graphicData>
+            </a:graphic>
+          </wp:inline>
+        </w:drawing>
       </w:r>
     </w:p>
     <w:sectPr>
@@ -1695,6 +4728,95 @@
 <file path=word/numbering.xml><?xml version="1.0" encoding="utf-8"?>
 <w:numbering xmlns:wpc="http://schemas.microsoft.com/office/word/2010/wordprocessingCanvas" xmlns:cx="http://schemas.microsoft.com/office/drawing/2014/chartex" xmlns:cx1="http://schemas.microsoft.com/office/drawing/2015/9/8/chartex" xmlns:cx2="http://schemas.microsoft.com/office/drawing/2015/10/21/chartex" xmlns:cx3="http://schemas.microsoft.com/office/drawing/2016/5/9/chartex" xmlns:cx4="http://schemas.microsoft.com/office/drawing/2016/5/10/chartex" xmlns:cx5="http://schemas.microsoft.com/office/drawing/2016/5/11/chartex" xmlns:cx6="http://schemas.microsoft.com/office/drawing/2016/5/12/chartex" xmlns:cx7="http://schemas.microsoft.com/office/drawing/2016/5/13/chartex" xmlns:cx8="http://schemas.microsoft.com/office/drawing/2016/5/14/chartex" xmlns:mc="http://schemas.openxmlformats.org/markup-compatibility/2006" xmlns:aink="http://schemas.microsoft.com/office/drawing/2016/ink" xmlns:am3d="http://schemas.microsoft.com/office/drawing/2017/model3d" xmlns:o="urn:schemas-microsoft-com:office:office" xmlns:oel="http://schemas.microsoft.com/office/2019/extlst" xmlns:r="http://schemas.openxmlformats.org/officeDocument/2006/relationships" xmlns:m="http://schemas.openxmlformats.org/officeDocument/2006/math" xmlns:v="urn:schemas-microsoft-com:vml" xmlns:wp14="http://schemas.microsoft.com/office/word/2010/wordprocessingDrawing" xmlns:wp="http://schemas.openxmlformats.org/drawingml/2006/wordprocessingDrawing" xmlns:w10="urn:schemas-microsoft-com:office:word" xmlns:w="http://schemas.openxmlformats.org/wordprocessingml/2006/main" xmlns:w14="http://schemas.microsoft.com/office/word/2010/wordml" xmlns:w15="http://schemas.microsoft.com/office/word/2012/wordml" xmlns:w16cex="http://schemas.microsoft.com/office/word/2018/wordml/cex" xmlns:w16cid="http://schemas.microsoft.com/office/word/2016/wordml/cid" xmlns:w16="http://schemas.microsoft.com/office/word/2018/wordml" xmlns:w16sdtdh="http://schemas.microsoft.com/office/word/2020/wordml/sdtdatahash" xmlns:w16se="http://schemas.microsoft.com/office/word/2015/wordml/symex" xmlns:wpg="http://schemas.microsoft.com/office/word/2010/wordprocessingGroup" xmlns:wpi="http://schemas.microsoft.com/office/word/2010/wordprocessingInk" xmlns:wne="http://schemas.microsoft.com/office/word/2006/wordml" xmlns:wps="http://schemas.microsoft.com/office/word/2010/wordprocessingShape" mc:Ignorable="w14 w15 w16se w16cid w16 w16cex w16sdtdh wp14">
   <w:abstractNum w:abstractNumId="0" w15:restartNumberingAfterBreak="0">
+    <w:nsid w:val="17990227"/>
+    <w:multiLevelType w:val="hybridMultilevel"/>
+    <w:tmpl w:val="C5C8388C"/>
+    <w:lvl w:ilvl="0" w:tplc="2000000F">
+      <w:start w:val="1"/>
+      <w:numFmt w:val="decimal"/>
+      <w:lvlText w:val="%1."/>
+      <w:lvlJc w:val="left"/>
+      <w:pPr>
+        <w:ind w:left="720" w:hanging="360"/>
+      </w:pPr>
+      <w:rPr>
+        <w:rFonts w:hint="default"/>
+      </w:rPr>
+    </w:lvl>
+    <w:lvl w:ilvl="1" w:tplc="20000019" w:tentative="1">
+      <w:start w:val="1"/>
+      <w:numFmt w:val="lowerLetter"/>
+      <w:lvlText w:val="%2."/>
+      <w:lvlJc w:val="left"/>
+      <w:pPr>
+        <w:ind w:left="1440" w:hanging="360"/>
+      </w:pPr>
+    </w:lvl>
+    <w:lvl w:ilvl="2" w:tplc="2000001B" w:tentative="1">
+      <w:start w:val="1"/>
+      <w:numFmt w:val="lowerRoman"/>
+      <w:lvlText w:val="%3."/>
+      <w:lvlJc w:val="right"/>
+      <w:pPr>
+        <w:ind w:left="2160" w:hanging="180"/>
+      </w:pPr>
+    </w:lvl>
+    <w:lvl w:ilvl="3" w:tplc="2000000F" w:tentative="1">
+      <w:start w:val="1"/>
+      <w:numFmt w:val="decimal"/>
+      <w:lvlText w:val="%4."/>
+      <w:lvlJc w:val="left"/>
+      <w:pPr>
+        <w:ind w:left="2880" w:hanging="360"/>
+      </w:pPr>
+    </w:lvl>
+    <w:lvl w:ilvl="4" w:tplc="20000019" w:tentative="1">
+      <w:start w:val="1"/>
+      <w:numFmt w:val="lowerLetter"/>
+      <w:lvlText w:val="%5."/>
+      <w:lvlJc w:val="left"/>
+      <w:pPr>
+        <w:ind w:left="3600" w:hanging="360"/>
+      </w:pPr>
+    </w:lvl>
+    <w:lvl w:ilvl="5" w:tplc="2000001B" w:tentative="1">
+      <w:start w:val="1"/>
+      <w:numFmt w:val="lowerRoman"/>
+      <w:lvlText w:val="%6."/>
+      <w:lvlJc w:val="right"/>
+      <w:pPr>
+        <w:ind w:left="4320" w:hanging="180"/>
+      </w:pPr>
+    </w:lvl>
+    <w:lvl w:ilvl="6" w:tplc="2000000F" w:tentative="1">
+      <w:start w:val="1"/>
+      <w:numFmt w:val="decimal"/>
+      <w:lvlText w:val="%7."/>
+      <w:lvlJc w:val="left"/>
+      <w:pPr>
+        <w:ind w:left="5040" w:hanging="360"/>
+      </w:pPr>
+    </w:lvl>
+    <w:lvl w:ilvl="7" w:tplc="20000019" w:tentative="1">
+      <w:start w:val="1"/>
+      <w:numFmt w:val="lowerLetter"/>
+      <w:lvlText w:val="%8."/>
+      <w:lvlJc w:val="left"/>
+      <w:pPr>
+        <w:ind w:left="5760" w:hanging="360"/>
+      </w:pPr>
+    </w:lvl>
+    <w:lvl w:ilvl="8" w:tplc="2000001B" w:tentative="1">
+      <w:start w:val="1"/>
+      <w:numFmt w:val="lowerRoman"/>
+      <w:lvlText w:val="%9."/>
+      <w:lvlJc w:val="right"/>
+      <w:pPr>
+        <w:ind w:left="6480" w:hanging="180"/>
+      </w:pPr>
+    </w:lvl>
+  </w:abstractNum>
+  <w:abstractNum w:abstractNumId="1" w15:restartNumberingAfterBreak="0">
     <w:nsid w:val="21625CFC"/>
     <w:multiLevelType w:val="hybridMultilevel"/>
     <w:tmpl w:val="13FE7576"/>
@@ -1806,8 +4928,103 @@
       </w:rPr>
     </w:lvl>
   </w:abstractNum>
+  <w:abstractNum w:abstractNumId="2" w15:restartNumberingAfterBreak="0">
+    <w:nsid w:val="3800103D"/>
+    <w:multiLevelType w:val="hybridMultilevel"/>
+    <w:tmpl w:val="BE7C2D02"/>
+    <w:lvl w:ilvl="0" w:tplc="2000000F">
+      <w:start w:val="1"/>
+      <w:numFmt w:val="decimal"/>
+      <w:lvlText w:val="%1."/>
+      <w:lvlJc w:val="left"/>
+      <w:pPr>
+        <w:ind w:left="720" w:hanging="360"/>
+      </w:pPr>
+      <w:rPr>
+        <w:rFonts w:hint="default"/>
+      </w:rPr>
+    </w:lvl>
+    <w:lvl w:ilvl="1" w:tplc="20000019" w:tentative="1">
+      <w:start w:val="1"/>
+      <w:numFmt w:val="lowerLetter"/>
+      <w:lvlText w:val="%2."/>
+      <w:lvlJc w:val="left"/>
+      <w:pPr>
+        <w:ind w:left="1440" w:hanging="360"/>
+      </w:pPr>
+    </w:lvl>
+    <w:lvl w:ilvl="2" w:tplc="2000001B" w:tentative="1">
+      <w:start w:val="1"/>
+      <w:numFmt w:val="lowerRoman"/>
+      <w:lvlText w:val="%3."/>
+      <w:lvlJc w:val="right"/>
+      <w:pPr>
+        <w:ind w:left="2160" w:hanging="180"/>
+      </w:pPr>
+    </w:lvl>
+    <w:lvl w:ilvl="3" w:tplc="2000000F" w:tentative="1">
+      <w:start w:val="1"/>
+      <w:numFmt w:val="decimal"/>
+      <w:lvlText w:val="%4."/>
+      <w:lvlJc w:val="left"/>
+      <w:pPr>
+        <w:ind w:left="2880" w:hanging="360"/>
+      </w:pPr>
+    </w:lvl>
+    <w:lvl w:ilvl="4" w:tplc="20000019" w:tentative="1">
+      <w:start w:val="1"/>
+      <w:numFmt w:val="lowerLetter"/>
+      <w:lvlText w:val="%5."/>
+      <w:lvlJc w:val="left"/>
+      <w:pPr>
+        <w:ind w:left="3600" w:hanging="360"/>
+      </w:pPr>
+    </w:lvl>
+    <w:lvl w:ilvl="5" w:tplc="2000001B" w:tentative="1">
+      <w:start w:val="1"/>
+      <w:numFmt w:val="lowerRoman"/>
+      <w:lvlText w:val="%6."/>
+      <w:lvlJc w:val="right"/>
+      <w:pPr>
+        <w:ind w:left="4320" w:hanging="180"/>
+      </w:pPr>
+    </w:lvl>
+    <w:lvl w:ilvl="6" w:tplc="2000000F" w:tentative="1">
+      <w:start w:val="1"/>
+      <w:numFmt w:val="decimal"/>
+      <w:lvlText w:val="%7."/>
+      <w:lvlJc w:val="left"/>
+      <w:pPr>
+        <w:ind w:left="5040" w:hanging="360"/>
+      </w:pPr>
+    </w:lvl>
+    <w:lvl w:ilvl="7" w:tplc="20000019" w:tentative="1">
+      <w:start w:val="1"/>
+      <w:numFmt w:val="lowerLetter"/>
+      <w:lvlText w:val="%8."/>
+      <w:lvlJc w:val="left"/>
+      <w:pPr>
+        <w:ind w:left="5760" w:hanging="360"/>
+      </w:pPr>
+    </w:lvl>
+    <w:lvl w:ilvl="8" w:tplc="2000001B" w:tentative="1">
+      <w:start w:val="1"/>
+      <w:numFmt w:val="lowerRoman"/>
+      <w:lvlText w:val="%9."/>
+      <w:lvlJc w:val="right"/>
+      <w:pPr>
+        <w:ind w:left="6480" w:hanging="180"/>
+      </w:pPr>
+    </w:lvl>
+  </w:abstractNum>
   <w:num w:numId="1" w16cid:durableId="997422840">
+    <w:abstractNumId w:val="1"/>
+  </w:num>
+  <w:num w:numId="2" w16cid:durableId="1956478579">
     <w:abstractNumId w:val="0"/>
+  </w:num>
+  <w:num w:numId="3" w16cid:durableId="410126785">
+    <w:abstractNumId w:val="2"/>
   </w:num>
 </w:numbering>
 </file>
@@ -2355,6 +5572,59 @@
       <w:u w:val="single"/>
     </w:rPr>
   </w:style>
+  <w:style w:type="paragraph" w:styleId="Title">
+    <w:name w:val="Title"/>
+    <w:basedOn w:val="Normal"/>
+    <w:next w:val="Normal"/>
+    <w:link w:val="TitleChar"/>
+    <w:uiPriority w:val="10"/>
+    <w:qFormat/>
+    <w:rsid w:val="005F1C3E"/>
+    <w:pPr>
+      <w:spacing w:after="0" w:line="240" w:lineRule="auto"/>
+      <w:contextualSpacing/>
+    </w:pPr>
+    <w:rPr>
+      <w:rFonts w:asciiTheme="majorHAnsi" w:eastAsiaTheme="majorEastAsia" w:hAnsiTheme="majorHAnsi" w:cstheme="majorBidi"/>
+      <w:spacing w:val="-10"/>
+      <w:kern w:val="28"/>
+      <w:sz w:val="56"/>
+      <w:szCs w:val="56"/>
+    </w:rPr>
+  </w:style>
+  <w:style w:type="character" w:customStyle="1" w:styleId="TitleChar">
+    <w:name w:val="Title Char"/>
+    <w:basedOn w:val="DefaultParagraphFont"/>
+    <w:link w:val="Title"/>
+    <w:uiPriority w:val="10"/>
+    <w:rsid w:val="005F1C3E"/>
+    <w:rPr>
+      <w:rFonts w:asciiTheme="majorHAnsi" w:eastAsiaTheme="majorEastAsia" w:hAnsiTheme="majorHAnsi" w:cstheme="majorBidi"/>
+      <w:spacing w:val="-10"/>
+      <w:kern w:val="28"/>
+      <w:sz w:val="56"/>
+      <w:szCs w:val="56"/>
+    </w:rPr>
+  </w:style>
+  <w:style w:type="table" w:styleId="TableGrid">
+    <w:name w:val="Table Grid"/>
+    <w:basedOn w:val="TableNormal"/>
+    <w:uiPriority w:val="39"/>
+    <w:rsid w:val="00D02A02"/>
+    <w:pPr>
+      <w:spacing w:after="0" w:line="240" w:lineRule="auto"/>
+    </w:pPr>
+    <w:tblPr>
+      <w:tblBorders>
+        <w:top w:val="single" w:sz="4" w:space="0" w:color="auto"/>
+        <w:left w:val="single" w:sz="4" w:space="0" w:color="auto"/>
+        <w:bottom w:val="single" w:sz="4" w:space="0" w:color="auto"/>
+        <w:right w:val="single" w:sz="4" w:space="0" w:color="auto"/>
+        <w:insideH w:val="single" w:sz="4" w:space="0" w:color="auto"/>
+        <w:insideV w:val="single" w:sz="4" w:space="0" w:color="auto"/>
+      </w:tblBorders>
+    </w:tblPr>
+  </w:style>
 </w:styles>
 </file>
 

</xml_diff>